<commit_message>
ppt clonaje y protocolo IP
</commit_message>
<xml_diff>
--- a/Inmunoprecipitacion.docx
+++ b/Inmunoprecipitacion.docx
@@ -1,12 +1,13 @@
 
 <file path=word/document.xml><?xml version="1.0" encoding="utf-8"?>
-<w:document xmlns:wpc="http://schemas.microsoft.com/office/word/2010/wordprocessingCanvas" xmlns:cx="http://schemas.microsoft.com/office/drawing/2014/chartex" xmlns:mc="http://schemas.openxmlformats.org/markup-compatibility/2006" xmlns:o="urn:schemas-microsoft-com:office:office" xmlns:r="http://schemas.openxmlformats.org/officeDocument/2006/relationships" xmlns:m="http://schemas.openxmlformats.org/officeDocument/2006/math" xmlns:v="urn:schemas-microsoft-com:vml" xmlns:wp14="http://schemas.microsoft.com/office/word/2010/wordprocessingDrawing" xmlns:wp="http://schemas.openxmlformats.org/drawingml/2006/wordprocessingDrawing" xmlns:w10="urn:schemas-microsoft-com:office:word" xmlns:w="http://schemas.openxmlformats.org/wordprocessingml/2006/main" xmlns:w14="http://schemas.microsoft.com/office/word/2010/wordml" xmlns:w15="http://schemas.microsoft.com/office/word/2012/wordml" xmlns:w16se="http://schemas.microsoft.com/office/word/2015/wordml/symex" xmlns:wpg="http://schemas.microsoft.com/office/word/2010/wordprocessingGroup" xmlns:wpi="http://schemas.microsoft.com/office/word/2010/wordprocessingInk" xmlns:wne="http://schemas.microsoft.com/office/word/2006/wordml" xmlns:wps="http://schemas.microsoft.com/office/word/2010/wordprocessingShape" mc:Ignorable="w14 w15 w16se wp14">
+<w:document xmlns:wpc="http://schemas.microsoft.com/office/word/2010/wordprocessingCanvas" xmlns:cx="http://schemas.microsoft.com/office/drawing/2014/chartex" xmlns:cx1="http://schemas.microsoft.com/office/drawing/2015/9/8/chartex" xmlns:cx2="http://schemas.microsoft.com/office/drawing/2015/10/21/chartex" xmlns:cx3="http://schemas.microsoft.com/office/drawing/2016/5/9/chartex" xmlns:cx4="http://schemas.microsoft.com/office/drawing/2016/5/10/chartex" xmlns:cx5="http://schemas.microsoft.com/office/drawing/2016/5/11/chartex" xmlns:cx6="http://schemas.microsoft.com/office/drawing/2016/5/12/chartex" xmlns:cx7="http://schemas.microsoft.com/office/drawing/2016/5/13/chartex" xmlns:cx8="http://schemas.microsoft.com/office/drawing/2016/5/14/chartex" xmlns:mc="http://schemas.openxmlformats.org/markup-compatibility/2006" xmlns:aink="http://schemas.microsoft.com/office/drawing/2016/ink" xmlns:am3d="http://schemas.microsoft.com/office/drawing/2017/model3d" xmlns:o="urn:schemas-microsoft-com:office:office" xmlns:r="http://schemas.openxmlformats.org/officeDocument/2006/relationships" xmlns:m="http://schemas.openxmlformats.org/officeDocument/2006/math" xmlns:v="urn:schemas-microsoft-com:vml" xmlns:wp14="http://schemas.microsoft.com/office/word/2010/wordprocessingDrawing" xmlns:wp="http://schemas.openxmlformats.org/drawingml/2006/wordprocessingDrawing" xmlns:w10="urn:schemas-microsoft-com:office:word" xmlns:w="http://schemas.openxmlformats.org/wordprocessingml/2006/main" xmlns:w14="http://schemas.microsoft.com/office/word/2010/wordml" xmlns:w15="http://schemas.microsoft.com/office/word/2012/wordml" xmlns:w16cid="http://schemas.microsoft.com/office/word/2016/wordml/cid" xmlns:w16se="http://schemas.microsoft.com/office/word/2015/wordml/symex" xmlns:wpg="http://schemas.microsoft.com/office/word/2010/wordprocessingGroup" xmlns:wpi="http://schemas.microsoft.com/office/word/2010/wordprocessingInk" xmlns:wne="http://schemas.microsoft.com/office/word/2006/wordml" xmlns:wps="http://schemas.microsoft.com/office/word/2010/wordprocessingShape" mc:Ignorable="w14 w15 w16se w16cid wp14">
   <w:body>
     <w:p>
       <w:r>
         <w:t>INMUNOPRECIPITACIÓN</w:t>
       </w:r>
     </w:p>
+    <w:p/>
     <w:p>
       <w:r>
         <w:t>A.  Extracción de proteína total</w:t>
@@ -23,12 +24,6 @@
       <w:r>
         <w:t xml:space="preserve">Cultivar células en P60 o P100. </w:t>
       </w:r>
-      <w:r>
-        <w:t>Tratarlas</w:t>
-      </w:r>
-      <w:r>
-        <w:t xml:space="preserve"> si es necesario. </w:t>
-      </w:r>
     </w:p>
     <w:p>
       <w:pPr>
@@ -39,7 +34,13 @@
         </w:numPr>
       </w:pPr>
       <w:r>
-        <w:t>2x lavados con PBS frío cuando alcancen una confluencia mayor del 70%. Aspirar bien el PBS en el último lavado.</w:t>
+        <w:t>2</w:t>
+      </w:r>
+      <w:r>
+        <w:t>x</w:t>
+      </w:r>
+      <w:r>
+        <w:t xml:space="preserve"> lavados con PBS frío cuando alcancen una confluencia mayor del 70%. Aspirar bien el PBS en el último lavado.</w:t>
       </w:r>
     </w:p>
     <w:p>
@@ -60,15 +61,7 @@
         <w:t>μ</w:t>
       </w:r>
       <w:r>
-        <w:t xml:space="preserve">L de IP </w:t>
-      </w:r>
-      <w:proofErr w:type="spellStart"/>
-      <w:r>
-        <w:t>lysis</w:t>
-      </w:r>
-      <w:proofErr w:type="spellEnd"/>
-      <w:r>
-        <w:t xml:space="preserve"> buffer</w:t>
+        <w:t>L de IP lysis buffer</w:t>
       </w:r>
       <w:r>
         <w:rPr>
@@ -86,15 +79,13 @@
         <w:t>μ</w:t>
       </w:r>
       <w:r>
-        <w:t xml:space="preserve">L por placa de P60, EN HIELO. Rascar bien y recoger todo el volumen en un </w:t>
-      </w:r>
-      <w:proofErr w:type="spellStart"/>
-      <w:r>
-        <w:t>eppendorf</w:t>
-      </w:r>
-      <w:proofErr w:type="spellEnd"/>
-      <w:r>
-        <w:t xml:space="preserve"> de 1.5mL.</w:t>
+        <w:t xml:space="preserve">L por placa de P60, </w:t>
+      </w:r>
+      <w:r>
+        <w:t>en hielo</w:t>
+      </w:r>
+      <w:r>
+        <w:t>. Rascar bien y recoger todo el volumen en un eppendorf de 1.5mL.</w:t>
       </w:r>
     </w:p>
     <w:p>
@@ -105,22 +96,15 @@
           <w:numId w:val="1"/>
         </w:numPr>
       </w:pPr>
-      <w:proofErr w:type="spellStart"/>
-      <w:r>
-        <w:t>Sonicar</w:t>
-      </w:r>
-      <w:proofErr w:type="spellEnd"/>
-      <w:r>
-        <w:t xml:space="preserve"> durante 2 minutos (modo </w:t>
-      </w:r>
-      <w:proofErr w:type="spellStart"/>
+      <w:r>
+        <w:t xml:space="preserve">Sonicar durante 2 minutos (modo </w:t>
+      </w:r>
       <w:r>
         <w:rPr>
           <w:i/>
         </w:rPr>
         <w:t>sweep</w:t>
       </w:r>
-      <w:proofErr w:type="spellEnd"/>
       <w:r>
         <w:t>) añadiendo hielo al baño y rotar en la noria a 4ºC durante 30 minutos.</w:t>
       </w:r>
@@ -157,73 +141,30 @@
       <w:r>
         <w:t xml:space="preserve">, </w:t>
       </w:r>
-      <w:proofErr w:type="spellStart"/>
       <w:r>
         <w:rPr>
           <w:i/>
         </w:rPr>
-        <w:t>whole</w:t>
-      </w:r>
-      <w:proofErr w:type="spellEnd"/>
-      <w:r>
-        <w:rPr>
-          <w:i/>
+        <w:t>whole cell extract</w:t>
+      </w:r>
+      <w:r>
+        <w:t xml:space="preserve"> o WCE</w:t>
+      </w:r>
+      <w:r>
+        <w:t>) y cuantificarlo para determinar la concentración de proteína total, [   ]</w:t>
+      </w:r>
+      <w:r>
+        <w:rPr>
+          <w:vertAlign w:val="subscript"/>
+        </w:rPr>
+        <w:t>prot total</w:t>
+      </w:r>
+      <w:r>
+        <w:rPr>
+          <w:vertAlign w:val="subscript"/>
         </w:rPr>
         <w:t xml:space="preserve"> </w:t>
       </w:r>
-      <w:proofErr w:type="spellStart"/>
-      <w:r>
-        <w:rPr>
-          <w:i/>
-        </w:rPr>
-        <w:t>cell</w:t>
-      </w:r>
-      <w:proofErr w:type="spellEnd"/>
-      <w:r>
-        <w:rPr>
-          <w:i/>
-        </w:rPr>
-        <w:t xml:space="preserve"> </w:t>
-      </w:r>
-      <w:proofErr w:type="spellStart"/>
-      <w:r>
-        <w:rPr>
-          <w:i/>
-        </w:rPr>
-        <w:t>extract</w:t>
-      </w:r>
-      <w:proofErr w:type="spellEnd"/>
-      <w:r>
-        <w:t xml:space="preserve"> o WCE</w:t>
-      </w:r>
-      <w:r>
-        <w:t xml:space="preserve">) y cuantificarlo para determinar la concentración de proteína total, [ </w:t>
-      </w:r>
-      <w:proofErr w:type="gramStart"/>
-      <w:r>
-        <w:t xml:space="preserve">  ]</w:t>
-      </w:r>
-      <w:proofErr w:type="spellStart"/>
-      <w:r>
-        <w:rPr>
-          <w:vertAlign w:val="subscript"/>
-        </w:rPr>
-        <w:t>prot</w:t>
-      </w:r>
-      <w:proofErr w:type="spellEnd"/>
-      <w:proofErr w:type="gramEnd"/>
-      <w:r>
-        <w:rPr>
-          <w:vertAlign w:val="subscript"/>
-        </w:rPr>
-        <w:t xml:space="preserve"> total</w:t>
-      </w:r>
-      <w:r>
-        <w:rPr>
-          <w:vertAlign w:val="subscript"/>
-        </w:rPr>
-        <w:t xml:space="preserve"> </w:t>
-      </w:r>
       <w:r>
         <w:t xml:space="preserve"> ideal = 0.5mg/0.5mL o 500</w:t>
       </w:r>
@@ -234,9 +175,8 @@
         <w:t>μ</w:t>
       </w:r>
       <w:r>
-        <w:t xml:space="preserve">g de proteína por 500 </w:t>
-      </w:r>
-      <w:proofErr w:type="spellStart"/>
+        <w:t>g de proteína por 500</w:t>
+      </w:r>
       <w:r>
         <w:rPr>
           <w:rFonts w:cstheme="minorHAnsi"/>
@@ -244,11 +184,7 @@
         <w:t>μ</w:t>
       </w:r>
       <w:r>
-        <w:t>L</w:t>
-      </w:r>
-      <w:proofErr w:type="spellEnd"/>
-      <w:r>
-        <w:t xml:space="preserve"> de volumen.</w:t>
+        <w:t>L de volumen.</w:t>
       </w:r>
     </w:p>
     <w:p>
@@ -271,7 +207,6 @@
       <w:r>
         <w:t>g/</w:t>
       </w:r>
-      <w:proofErr w:type="spellStart"/>
       <w:r>
         <w:rPr>
           <w:rFonts w:cstheme="minorHAnsi"/>
@@ -279,11 +214,7 @@
         <w:t>μ</w:t>
       </w:r>
       <w:r>
-        <w:t>L</w:t>
-      </w:r>
-      <w:proofErr w:type="spellEnd"/>
-      <w:r>
-        <w:t>, diluir el extracto.</w:t>
+        <w:t>L, diluir el extracto.</w:t>
       </w:r>
     </w:p>
     <w:p>
@@ -304,20 +235,28 @@
         <w:t>μ</w:t>
       </w:r>
       <w:r>
-        <w:t>g o 1mg de proteína total.</w:t>
+        <w:t xml:space="preserve">g o </w:t>
+      </w:r>
+      <w:r>
+        <w:t>1mg</w:t>
+      </w:r>
+      <w:r>
+        <w:t xml:space="preserve"> de proteína total.</w:t>
       </w:r>
     </w:p>
     <w:p>
       <w:r>
         <w:t xml:space="preserve">B. </w:t>
       </w:r>
-      <w:proofErr w:type="spellStart"/>
-      <w:r>
+      <w:r>
+        <w:rPr>
+          <w:i/>
+          <w:iCs/>
+        </w:rPr>
         <w:t>Preclearing</w:t>
       </w:r>
-      <w:proofErr w:type="spellEnd"/>
-      <w:r>
-        <w:t xml:space="preserve"> o prelavado del extracto total</w:t>
+      <w:r>
+        <w:t xml:space="preserve"> del extracto total</w:t>
       </w:r>
     </w:p>
     <w:p>
@@ -331,21 +270,15 @@
       <w:r>
         <w:t xml:space="preserve">El </w:t>
       </w:r>
-      <w:proofErr w:type="spellStart"/>
-      <w:r>
+      <w:r>
+        <w:rPr>
+          <w:i/>
+          <w:iCs/>
+        </w:rPr>
         <w:t>preclearing</w:t>
       </w:r>
-      <w:proofErr w:type="spellEnd"/>
-      <w:r>
-        <w:t xml:space="preserve"> sirve para eliminar uniones específicas de proteínas del extracto a las </w:t>
-      </w:r>
-      <w:proofErr w:type="spellStart"/>
-      <w:r>
-        <w:t>Dynabeads</w:t>
-      </w:r>
-      <w:proofErr w:type="spellEnd"/>
-      <w:r>
-        <w:t xml:space="preserve"> (DB) o a la proteína G.</w:t>
+      <w:r>
+        <w:t xml:space="preserve"> sirve para eliminar uniones específicas de proteínas del extracto a las Dynabeads (DB) o a la proteína G.</w:t>
       </w:r>
     </w:p>
     <w:p>
@@ -362,45 +295,26 @@
             <m:sty m:val="p"/>
           </m:rPr>
           <w:rPr>
-            <w:rFonts w:ascii="Cambria Math" w:hAnsi="Cambria Math"/>
+            <w:rFonts w:ascii="Cambria Math" w:hAnsi="Cambria Math" w:cstheme="minorHAnsi"/>
           </w:rPr>
-          <m:t xml:space="preserve">Volumen </m:t>
+          <m:t>Volumen DB</m:t>
         </m:r>
         <m:r>
           <m:rPr>
             <m:sty m:val="p"/>
           </m:rPr>
           <w:rPr>
-            <w:rFonts w:ascii="Cambria Math" w:hAnsi="Cambria Math"/>
+            <w:rFonts w:ascii="Cambria Math" w:hAnsi="Cambria Math" w:cstheme="minorHAnsi"/>
+            <w:vertAlign w:val="subscript"/>
           </w:rPr>
-          <m:t>DB</m:t>
+          <m:t xml:space="preserve">preclearing </m:t>
         </m:r>
         <m:r>
           <m:rPr>
             <m:sty m:val="p"/>
           </m:rPr>
           <w:rPr>
-            <w:rFonts w:ascii="Cambria Math" w:hAnsi="Cambria Math"/>
-            <w:vertAlign w:val="subscript"/>
-          </w:rPr>
-          <m:t>preclearing</m:t>
-        </m:r>
-        <m:r>
-          <m:rPr>
-            <m:sty m:val="p"/>
-          </m:rPr>
-          <w:rPr>
-            <w:rFonts w:ascii="Cambria Math" w:hAnsi="Cambria Math"/>
-            <w:vertAlign w:val="subscript"/>
-          </w:rPr>
-          <m:t xml:space="preserve"> </m:t>
-        </m:r>
-        <m:r>
-          <m:rPr>
-            <m:sty m:val="p"/>
-          </m:rPr>
-          <w:rPr>
-            <w:rFonts w:ascii="Cambria Math" w:hAnsi="Cambria Math"/>
+            <w:rFonts w:ascii="Cambria Math" w:hAnsi="Cambria Math" w:cstheme="minorHAnsi"/>
           </w:rPr>
           <m:t xml:space="preserve">≤  </m:t>
         </m:r>
@@ -408,7 +322,7 @@
           <m:fPr>
             <m:ctrlPr>
               <w:rPr>
-                <w:rFonts w:ascii="Cambria Math" w:hAnsi="Cambria Math"/>
+                <w:rFonts w:ascii="Cambria Math" w:hAnsi="Cambria Math" w:cstheme="minorHAnsi"/>
               </w:rPr>
             </m:ctrlPr>
           </m:fPr>
@@ -418,25 +332,16 @@
                 <m:sty m:val="p"/>
               </m:rPr>
               <w:rPr>
-                <w:rFonts w:ascii="Cambria Math" w:hAnsi="Cambria Math"/>
+                <w:rFonts w:ascii="Cambria Math" w:hAnsi="Cambria Math" w:cstheme="minorHAnsi"/>
               </w:rPr>
-              <m:t xml:space="preserve">Volumen </m:t>
+              <m:t>Volumen DB</m:t>
             </m:r>
             <m:r>
               <m:rPr>
                 <m:sty m:val="p"/>
               </m:rPr>
               <w:rPr>
-                <w:rFonts w:ascii="Cambria Math" w:hAnsi="Cambria Math"/>
-              </w:rPr>
-              <m:t>DB</m:t>
-            </m:r>
-            <m:r>
-              <m:rPr>
-                <m:sty m:val="p"/>
-              </m:rPr>
-              <w:rPr>
-                <w:rFonts w:ascii="Cambria Math" w:hAnsi="Cambria Math"/>
+                <w:rFonts w:ascii="Cambria Math" w:hAnsi="Cambria Math" w:cstheme="minorHAnsi"/>
                 <w:vertAlign w:val="subscript"/>
               </w:rPr>
               <m:t>paraprecipitar</m:t>
@@ -445,13 +350,25 @@
           <m:den>
             <m:r>
               <w:rPr>
-                <w:rFonts w:ascii="Cambria Math" w:hAnsi="Cambria Math"/>
+                <w:rFonts w:ascii="Cambria Math" w:hAnsi="Cambria Math" w:cstheme="minorHAnsi"/>
               </w:rPr>
               <m:t>2</m:t>
             </m:r>
           </m:den>
         </m:f>
       </m:oMath>
+      <w:r>
+        <w:t xml:space="preserve"> --&gt; 16</w:t>
+      </w:r>
+      <w:r>
+        <w:rPr>
+          <w:rFonts w:cstheme="minorHAnsi"/>
+        </w:rPr>
+        <w:t>µ</w:t>
+      </w:r>
+      <w:r>
+        <w:t>L</w:t>
+      </w:r>
     </w:p>
     <w:p>
       <w:pPr>
@@ -462,26 +379,31 @@
         </w:numPr>
       </w:pPr>
       <w:r>
-        <w:t>Lavar las DB</w:t>
-      </w:r>
-      <w:r>
-        <w:t xml:space="preserve"> con volúmenes decrecientes de IP </w:t>
-      </w:r>
-      <w:proofErr w:type="spellStart"/>
-      <w:r>
-        <w:t>lysis</w:t>
-      </w:r>
-      <w:proofErr w:type="spellEnd"/>
-      <w:r>
-        <w:t xml:space="preserve"> buffer o PBS-</w:t>
-      </w:r>
-      <w:proofErr w:type="spellStart"/>
-      <w:r>
-        <w:t>Tween</w:t>
-      </w:r>
-      <w:proofErr w:type="spellEnd"/>
-      <w:r>
-        <w:t xml:space="preserve"> 0.1%</w:t>
+        <w:t xml:space="preserve">Poner </w:t>
+      </w:r>
+      <w:r>
+        <w:t xml:space="preserve">DB </w:t>
+      </w:r>
+      <w:r>
+        <w:t>en imán, retirar volumen</w:t>
+      </w:r>
+      <w:r>
+        <w:t xml:space="preserve"> --&gt;</w:t>
+      </w:r>
+      <w:r>
+        <w:t xml:space="preserve"> 2</w:t>
+      </w:r>
+      <w:r>
+        <w:t>x</w:t>
+      </w:r>
+      <w:r>
+        <w:t xml:space="preserve"> lavados</w:t>
+      </w:r>
+      <w:r>
+        <w:t xml:space="preserve"> con </w:t>
+      </w:r>
+      <w:r>
+        <w:t>PBS-Tween 0.1%</w:t>
       </w:r>
       <w:r>
         <w:rPr>
@@ -490,15 +412,7 @@
         <w:footnoteReference w:id="2"/>
       </w:r>
       <w:r>
-        <w:t xml:space="preserve"> --&gt; poner en imán, retirar volumen, añadir IP </w:t>
-      </w:r>
-      <w:proofErr w:type="spellStart"/>
-      <w:r>
-        <w:t>lysis</w:t>
-      </w:r>
-      <w:proofErr w:type="spellEnd"/>
-      <w:r>
-        <w:t xml:space="preserve"> buffer --&gt; 2X lavados </w:t>
+        <w:t xml:space="preserve"> </w:t>
       </w:r>
       <w:r>
         <w:t>(200-100</w:t>
@@ -513,7 +427,19 @@
         <w:t>L)</w:t>
       </w:r>
       <w:r>
-        <w:t>--&gt; dejar secas</w:t>
+        <w:t xml:space="preserve">--&gt; </w:t>
+      </w:r>
+      <w:r>
+        <w:t>resuspender en 50</w:t>
+      </w:r>
+      <w:r>
+        <w:rPr>
+          <w:rFonts w:cstheme="minorHAnsi"/>
+        </w:rPr>
+        <w:t>µ</w:t>
+      </w:r>
+      <w:r>
+        <w:t>L de IP lysis buffer</w:t>
       </w:r>
     </w:p>
     <w:p>
@@ -525,30 +451,13 @@
         </w:numPr>
       </w:pPr>
       <w:r>
-        <w:t>Se añade el</w:t>
-      </w:r>
-      <w:r>
-        <w:t xml:space="preserve"> extracto</w:t>
-      </w:r>
-      <w:r>
-        <w:t xml:space="preserve"> </w:t>
-      </w:r>
-      <w:r>
-        <w:t xml:space="preserve">que se desee </w:t>
-      </w:r>
-      <w:proofErr w:type="spellStart"/>
-      <w:r>
-        <w:t>inmunoprecipitar</w:t>
-      </w:r>
-      <w:proofErr w:type="spellEnd"/>
-      <w:r>
-        <w:t xml:space="preserve"> </w:t>
-      </w:r>
-      <w:r>
-        <w:t>a las DB</w:t>
-      </w:r>
-      <w:r>
-        <w:t xml:space="preserve"> y se incuba 30 min a 4ºC en rotación.</w:t>
+        <w:t xml:space="preserve">Se </w:t>
+      </w:r>
+      <w:r>
+        <w:t>añaden las DB al extracto que se vaya a inmunoprecipitar y</w:t>
+      </w:r>
+      <w:r>
+        <w:t xml:space="preserve"> se incuba 30 min a 4ºC en rotación.</w:t>
       </w:r>
     </w:p>
     <w:p>
@@ -569,17 +478,6 @@
         <w:t xml:space="preserve">lavan las bolitas con PBS-T </w:t>
       </w:r>
       <w:r>
-        <w:t xml:space="preserve">o IP </w:t>
-      </w:r>
-      <w:proofErr w:type="spellStart"/>
-      <w:r>
-        <w:t>lysis</w:t>
-      </w:r>
-      <w:proofErr w:type="spellEnd"/>
-      <w:r>
-        <w:t xml:space="preserve"> buffer </w:t>
-      </w:r>
-      <w:r>
         <w:t>a volúmenes decrecientes (200-100-50</w:t>
       </w:r>
       <w:r>
@@ -597,12 +495,6 @@
     </w:p>
     <w:p>
       <w:r>
-        <w:br w:type="page"/>
-      </w:r>
-    </w:p>
-    <w:p>
-      <w:r>
-        <w:lastRenderedPageBreak/>
         <w:t>C. Unión del anticuerpo (Ab) al extracto</w:t>
       </w:r>
     </w:p>
@@ -625,25 +517,7 @@
           <w:rPr>
             <w:rFonts w:ascii="Cambria Math" w:hAnsi="Cambria Math"/>
           </w:rPr>
-          <m:t>V</m:t>
-        </m:r>
-        <m:r>
-          <w:rPr>
-            <w:rFonts w:ascii="Cambria Math" w:hAnsi="Cambria Math"/>
-          </w:rPr>
-          <m:t>olumen Ab(</m:t>
-        </m:r>
-        <m:r>
-          <w:rPr>
-            <w:rFonts w:ascii="Cambria Math" w:hAnsi="Cambria Math"/>
-          </w:rPr>
-          <m:t>μ</m:t>
-        </m:r>
-        <m:r>
-          <w:rPr>
-            <w:rFonts w:ascii="Cambria Math" w:hAnsi="Cambria Math"/>
-          </w:rPr>
-          <m:t>L)=</m:t>
+          <m:t>Volumen Ab(μL)=</m:t>
         </m:r>
         <m:f>
           <m:fPr>
@@ -675,13 +549,7 @@
                   <w:rPr>
                     <w:rFonts w:ascii="Cambria Math" w:hAnsi="Cambria Math"/>
                   </w:rPr>
-                  <m:t>μ</m:t>
-                </m:r>
-                <m:r>
-                  <w:rPr>
-                    <w:rFonts w:ascii="Cambria Math" w:hAnsi="Cambria Math"/>
-                  </w:rPr>
-                  <m:t>g</m:t>
+                  <m:t>μg</m:t>
                 </m:r>
               </m:e>
             </m:d>
@@ -689,19 +557,7 @@
               <w:rPr>
                 <w:rFonts w:ascii="Cambria Math" w:hAnsi="Cambria Math"/>
               </w:rPr>
-              <m:t>*Volumen stock Ab(</m:t>
-            </m:r>
-            <m:r>
-              <w:rPr>
-                <w:rFonts w:ascii="Cambria Math" w:hAnsi="Cambria Math"/>
-              </w:rPr>
-              <m:t>μ</m:t>
-            </m:r>
-            <m:r>
-              <w:rPr>
-                <w:rFonts w:ascii="Cambria Math" w:hAnsi="Cambria Math"/>
-              </w:rPr>
-              <m:t>L)</m:t>
+              <m:t>*Volumen stock Ab(μL)</m:t>
             </m:r>
           </m:num>
           <m:den>
@@ -709,19 +565,7 @@
               <w:rPr>
                 <w:rFonts w:ascii="Cambria Math" w:hAnsi="Cambria Math"/>
               </w:rPr>
-              <m:t>masa stock Ab (</m:t>
-            </m:r>
-            <m:r>
-              <w:rPr>
-                <w:rFonts w:ascii="Cambria Math" w:hAnsi="Cambria Math"/>
-              </w:rPr>
-              <m:t>μ</m:t>
-            </m:r>
-            <m:r>
-              <w:rPr>
-                <w:rFonts w:ascii="Cambria Math" w:hAnsi="Cambria Math"/>
-              </w:rPr>
-              <m:t>g)</m:t>
+              <m:t>masa stock Ab (μg)</m:t>
             </m:r>
           </m:den>
         </m:f>
@@ -736,23 +580,7 @@
         </w:numPr>
       </w:pPr>
       <w:r>
-        <w:t xml:space="preserve">Ej: mouse monoclonal </w:t>
-      </w:r>
-      <w:proofErr w:type="spellStart"/>
-      <w:r>
-        <w:t>hnRNPK</w:t>
-      </w:r>
-      <w:proofErr w:type="spellEnd"/>
-      <w:r>
-        <w:t xml:space="preserve">. </w:t>
-      </w:r>
-      <w:proofErr w:type="spellStart"/>
-      <w:r>
-        <w:t>Datasheet</w:t>
-      </w:r>
-      <w:proofErr w:type="spellEnd"/>
-      <w:r>
-        <w:t>: 1-2</w:t>
+        <w:t>Ej: mouse monoclonal hnRNPK. Datasheet: 1-2</w:t>
       </w:r>
       <w:r>
         <w:rPr>
@@ -782,7 +610,10 @@
         </w:numPr>
       </w:pPr>
       <w:r>
-        <w:t>Cantidad de Ab = 3</w:t>
+        <w:t xml:space="preserve">Cantidad de Ab = </w:t>
+      </w:r>
+      <w:r>
+        <w:t>12</w:t>
       </w:r>
       <w:r>
         <w:rPr>
@@ -823,28 +654,6 @@
           <w:lang w:val="en-US"/>
         </w:rPr>
         <w:t>g/mL</w:t>
-      </w:r>
-    </w:p>
-    <w:p>
-      <w:pPr>
-        <w:pStyle w:val="Prrafodelista"/>
-        <w:numPr>
-          <w:ilvl w:val="1"/>
-          <w:numId w:val="4"/>
-        </w:numPr>
-      </w:pPr>
-      <w:r>
-        <w:t>Queremos usar 3</w:t>
-      </w:r>
-      <w:r>
-        <w:rPr>
-          <w:rFonts w:cstheme="minorHAnsi"/>
-          <w:lang w:val="en-US"/>
-        </w:rPr>
-        <w:t>μ</w:t>
-      </w:r>
-      <w:r>
-        <w:t>g de Ab</w:t>
       </w:r>
     </w:p>
     <w:p>
@@ -860,13 +669,7 @@
           <w:rPr>
             <w:rFonts w:ascii="Cambria Math" w:hAnsi="Cambria Math"/>
           </w:rPr>
-          <m:t>V</m:t>
-        </m:r>
-        <m:r>
-          <w:rPr>
-            <w:rFonts w:ascii="Cambria Math" w:hAnsi="Cambria Math"/>
-          </w:rPr>
-          <m:t>olumen Ab(uL)=</m:t>
+          <m:t>Volumen Ab(uL)=</m:t>
         </m:r>
         <m:f>
           <m:fPr>
@@ -882,43 +685,13 @@
               <w:rPr>
                 <w:rFonts w:ascii="Cambria Math" w:hAnsi="Cambria Math"/>
               </w:rPr>
-              <m:t>3</m:t>
+              <m:t>12</m:t>
             </m:r>
             <m:r>
               <w:rPr>
                 <w:rFonts w:ascii="Cambria Math" w:hAnsi="Cambria Math"/>
               </w:rPr>
-              <m:t>μ</m:t>
-            </m:r>
-            <m:r>
-              <w:rPr>
-                <w:rFonts w:ascii="Cambria Math" w:hAnsi="Cambria Math"/>
-              </w:rPr>
-              <m:t>g</m:t>
-            </m:r>
-            <m:r>
-              <w:rPr>
-                <w:rFonts w:ascii="Cambria Math" w:hAnsi="Cambria Math"/>
-              </w:rPr>
-              <m:t>*</m:t>
-            </m:r>
-            <m:r>
-              <w:rPr>
-                <w:rFonts w:ascii="Cambria Math" w:hAnsi="Cambria Math"/>
-              </w:rPr>
-              <m:t>1000</m:t>
-            </m:r>
-            <m:r>
-              <w:rPr>
-                <w:rFonts w:ascii="Cambria Math" w:hAnsi="Cambria Math"/>
-              </w:rPr>
-              <m:t>μ</m:t>
-            </m:r>
-            <m:r>
-              <w:rPr>
-                <w:rFonts w:ascii="Cambria Math" w:hAnsi="Cambria Math"/>
-              </w:rPr>
-              <m:t>L</m:t>
+              <m:t>μg*1000μL</m:t>
             </m:r>
           </m:num>
           <m:den>
@@ -926,27 +699,20 @@
               <w:rPr>
                 <w:rFonts w:ascii="Cambria Math" w:hAnsi="Cambria Math"/>
               </w:rPr>
-              <m:t>200</m:t>
-            </m:r>
-            <m:r>
-              <w:rPr>
-                <w:rFonts w:ascii="Cambria Math" w:hAnsi="Cambria Math"/>
-              </w:rPr>
-              <m:t>μ</m:t>
-            </m:r>
-            <m:r>
-              <w:rPr>
-                <w:rFonts w:ascii="Cambria Math" w:hAnsi="Cambria Math"/>
-              </w:rPr>
-              <m:t>g</m:t>
+              <m:t>200μg</m:t>
             </m:r>
           </m:den>
         </m:f>
       </m:oMath>
       <w:r>
-        <w:t xml:space="preserve"> = 15 </w:t>
-      </w:r>
-      <w:proofErr w:type="spellStart"/>
+        <w:t xml:space="preserve"> = </w:t>
+      </w:r>
+      <w:r>
+        <w:t>60</w:t>
+      </w:r>
+      <w:r>
+        <w:t xml:space="preserve"> </w:t>
+      </w:r>
       <w:r>
         <w:rPr>
           <w:rFonts w:cstheme="minorHAnsi"/>
@@ -954,11 +720,7 @@
         <w:t>μ</w:t>
       </w:r>
       <w:r>
-        <w:t>L</w:t>
-      </w:r>
-      <w:proofErr w:type="spellEnd"/>
-      <w:r>
-        <w:t xml:space="preserve"> de Ab</w:t>
+        <w:t>L de Ab</w:t>
       </w:r>
     </w:p>
     <w:p>
@@ -970,24 +732,38 @@
         </w:numPr>
       </w:pPr>
       <w:r>
-        <w:t>Se añade el anticuerpo en el tubo con el extracto prelavado y se incuba overnight a 4ºC en rotación.</w:t>
-      </w:r>
-    </w:p>
-    <w:p/>
-    <w:p/>
-    <w:p/>
-    <w:p/>
-    <w:p/>
-    <w:p/>
-    <w:p/>
-    <w:p/>
-    <w:p>
-      <w:r>
-        <w:t xml:space="preserve">D. Unión del complejo </w:t>
-      </w:r>
-      <w:proofErr w:type="spellStart"/>
-      <w:r>
-        <w:t>Ab</w:t>
+        <w:t xml:space="preserve">Se añade el anticuerpo en el tubo con el extracto prelavado y se incuba </w:t>
+      </w:r>
+      <w:r>
+        <w:t>durante toda la noche (</w:t>
+      </w:r>
+      <w:r>
+        <w:rPr>
+          <w:i/>
+          <w:iCs/>
+        </w:rPr>
+        <w:t>overnight</w:t>
+      </w:r>
+      <w:r>
+        <w:rPr>
+          <w:i/>
+          <w:iCs/>
+        </w:rPr>
+        <w:t>)</w:t>
+      </w:r>
+      <w:r>
+        <w:t xml:space="preserve"> a 4ºC en rotación.</w:t>
+      </w:r>
+    </w:p>
+    <w:p>
+      <w:r>
+        <w:br w:type="page"/>
+      </w:r>
+    </w:p>
+    <w:p>
+      <w:r>
+        <w:lastRenderedPageBreak/>
+        <w:t>D. Unión del complejo Ab</w:t>
       </w:r>
       <w:r>
         <w:rPr>
@@ -996,11 +772,7 @@
         <w:t>≡</w:t>
       </w:r>
       <w:r>
-        <w:t>proteína</w:t>
-      </w:r>
-      <w:proofErr w:type="spellEnd"/>
-      <w:r>
-        <w:t xml:space="preserve"> a las DB</w:t>
+        <w:t>proteína a las DB</w:t>
       </w:r>
     </w:p>
     <w:p>
@@ -1027,15 +799,7 @@
         <w:t>Concentración DB:</w:t>
       </w:r>
       <w:r>
-        <w:t xml:space="preserve"> 30mg de </w:t>
-      </w:r>
-      <w:proofErr w:type="spellStart"/>
-      <w:r>
-        <w:t>Dynabeads</w:t>
-      </w:r>
-      <w:proofErr w:type="spellEnd"/>
-      <w:r>
-        <w:t xml:space="preserve"> en 1mL</w:t>
+        <w:t xml:space="preserve"> 30mg de Dynabeads en 1mL</w:t>
       </w:r>
     </w:p>
     <w:p>
@@ -1051,9 +815,17 @@
       </w:pPr>
       <w:r>
         <w:rPr>
+          <w:i/>
+          <w:iCs/>
           <w:lang w:val="en-US"/>
         </w:rPr>
-        <w:t>Binding capacity: 1mg Dynabeads</w:t>
+        <w:t>Binding capacity:</w:t>
+      </w:r>
+      <w:r>
+        <w:rPr>
+          <w:lang w:val="en-US"/>
+        </w:rPr>
+        <w:t xml:space="preserve"> 1mg Dynabeads</w:t>
       </w:r>
       <w:r>
         <w:rPr>
@@ -1095,21 +867,19 @@
           <w:lang w:val="en-US"/>
         </w:rPr>
       </w:pPr>
-      <w:proofErr w:type="spellStart"/>
       <w:r>
         <w:rPr>
           <w:rFonts w:cstheme="minorHAnsi"/>
           <w:lang w:val="en-US"/>
         </w:rPr>
-        <w:t>Cantidad</w:t>
-      </w:r>
-      <w:proofErr w:type="spellEnd"/>
+        <w:t xml:space="preserve">Cantidad de Ab = </w:t>
+      </w:r>
       <w:r>
         <w:rPr>
           <w:rFonts w:cstheme="minorHAnsi"/>
           <w:lang w:val="en-US"/>
         </w:rPr>
-        <w:t xml:space="preserve"> de Ab = 3</w:t>
+        <w:t>12</w:t>
       </w:r>
       <w:r>
         <w:rPr>
@@ -1179,14 +949,7 @@
                     <w:rFonts w:ascii="Cambria Math" w:hAnsi="Cambria Math"/>
                     <w:lang w:val="en-US"/>
                   </w:rPr>
-                  <m:t>μ</m:t>
-                </m:r>
-                <m:r>
-                  <w:rPr>
-                    <w:rFonts w:ascii="Cambria Math" w:hAnsi="Cambria Math"/>
-                    <w:lang w:val="en-US"/>
-                  </w:rPr>
-                  <m:t>g</m:t>
+                  <m:t>μg</m:t>
                 </m:r>
               </m:e>
             </m:d>
@@ -1195,21 +958,7 @@
                 <w:rFonts w:ascii="Cambria Math" w:hAnsi="Cambria Math"/>
                 <w:lang w:val="en-US"/>
               </w:rPr>
-              <m:t>*masa DB binding capacity (</m:t>
-            </m:r>
-            <m:r>
-              <w:rPr>
-                <w:rFonts w:ascii="Cambria Math" w:hAnsi="Cambria Math"/>
-                <w:lang w:val="en-US"/>
-              </w:rPr>
-              <m:t>μ</m:t>
-            </m:r>
-            <m:r>
-              <w:rPr>
-                <w:rFonts w:ascii="Cambria Math" w:hAnsi="Cambria Math"/>
-                <w:lang w:val="en-US"/>
-              </w:rPr>
-              <m:t>g)</m:t>
+              <m:t>*masa DB binding capacity (μg)</m:t>
             </m:r>
           </m:num>
           <m:den>
@@ -1218,21 +967,7 @@
                 <w:rFonts w:ascii="Cambria Math" w:hAnsi="Cambria Math"/>
                 <w:lang w:val="en-US"/>
               </w:rPr>
-              <m:t xml:space="preserve">masa Ab binding capacity </m:t>
-            </m:r>
-            <m:r>
-              <w:rPr>
-                <w:rFonts w:ascii="Cambria Math" w:hAnsi="Cambria Math"/>
-                <w:lang w:val="en-US"/>
-              </w:rPr>
-              <m:t>μ</m:t>
-            </m:r>
-            <m:r>
-              <w:rPr>
-                <w:rFonts w:ascii="Cambria Math" w:hAnsi="Cambria Math"/>
-                <w:lang w:val="en-US"/>
-              </w:rPr>
-              <m:t>g)</m:t>
+              <m:t>masa Ab binding capacity μg)</m:t>
             </m:r>
           </m:den>
         </m:f>
@@ -1259,42 +994,14 @@
                 <w:rFonts w:ascii="Cambria Math" w:hAnsi="Cambria Math"/>
                 <w:lang w:val="en-US"/>
               </w:rPr>
-              <m:t>3</m:t>
+              <m:t>12</m:t>
             </m:r>
             <m:r>
               <w:rPr>
                 <w:rFonts w:ascii="Cambria Math" w:hAnsi="Cambria Math"/>
                 <w:lang w:val="en-US"/>
               </w:rPr>
-              <m:t>μ</m:t>
-            </m:r>
-            <m:r>
-              <w:rPr>
-                <w:rFonts w:ascii="Cambria Math" w:hAnsi="Cambria Math"/>
-                <w:lang w:val="en-US"/>
-              </w:rPr>
-              <m:t>g*</m:t>
-            </m:r>
-            <m:r>
-              <w:rPr>
-                <w:rFonts w:ascii="Cambria Math" w:hAnsi="Cambria Math"/>
-                <w:lang w:val="en-US"/>
-              </w:rPr>
-              <m:t>1000</m:t>
-            </m:r>
-            <m:r>
-              <w:rPr>
-                <w:rFonts w:ascii="Cambria Math" w:hAnsi="Cambria Math"/>
-                <w:lang w:val="en-US"/>
-              </w:rPr>
-              <m:t>μ</m:t>
-            </m:r>
-            <m:r>
-              <w:rPr>
-                <w:rFonts w:ascii="Cambria Math" w:hAnsi="Cambria Math"/>
-                <w:lang w:val="en-US"/>
-              </w:rPr>
-              <m:t>g</m:t>
+              <m:t>μg*1000μg</m:t>
             </m:r>
           </m:num>
           <m:den>
@@ -1303,21 +1010,7 @@
                 <w:rFonts w:ascii="Cambria Math" w:hAnsi="Cambria Math"/>
                 <w:lang w:val="en-US"/>
               </w:rPr>
-              <m:t>8</m:t>
-            </m:r>
-            <m:r>
-              <w:rPr>
-                <w:rFonts w:ascii="Cambria Math" w:hAnsi="Cambria Math"/>
-                <w:lang w:val="en-US"/>
-              </w:rPr>
-              <m:t>μ</m:t>
-            </m:r>
-            <m:r>
-              <w:rPr>
-                <w:rFonts w:ascii="Cambria Math" w:hAnsi="Cambria Math"/>
-                <w:lang w:val="en-US"/>
-              </w:rPr>
-              <m:t>g</m:t>
+              <m:t>8μg</m:t>
             </m:r>
           </m:den>
         </m:f>
@@ -1326,14 +1019,14 @@
             <w:rFonts w:ascii="Cambria Math" w:hAnsi="Cambria Math"/>
             <w:lang w:val="en-US"/>
           </w:rPr>
-          <m:t>=375</m:t>
+          <m:t>=</m:t>
         </m:r>
         <m:r>
           <w:rPr>
             <w:rFonts w:ascii="Cambria Math" w:hAnsi="Cambria Math"/>
             <w:lang w:val="en-US"/>
           </w:rPr>
-          <m:t>μ</m:t>
+          <m:t>1.5m</m:t>
         </m:r>
         <m:r>
           <w:rPr>
@@ -1397,14 +1090,7 @@
                     <w:rFonts w:ascii="Cambria Math" w:hAnsi="Cambria Math"/>
                     <w:lang w:val="en-US"/>
                   </w:rPr>
-                  <m:t>μ</m:t>
-                </m:r>
-                <m:r>
-                  <w:rPr>
-                    <w:rFonts w:ascii="Cambria Math" w:hAnsi="Cambria Math"/>
-                    <w:lang w:val="en-US"/>
-                  </w:rPr>
-                  <m:t>g</m:t>
+                  <m:t>μg</m:t>
                 </m:r>
               </m:e>
             </m:d>
@@ -1413,21 +1099,7 @@
                 <w:rFonts w:ascii="Cambria Math" w:hAnsi="Cambria Math"/>
                 <w:lang w:val="en-US"/>
               </w:rPr>
-              <m:t>*volumen stock DB (</m:t>
-            </m:r>
-            <m:r>
-              <w:rPr>
-                <w:rFonts w:ascii="Cambria Math" w:hAnsi="Cambria Math"/>
-                <w:lang w:val="en-US"/>
-              </w:rPr>
-              <m:t>μ</m:t>
-            </m:r>
-            <m:r>
-              <w:rPr>
-                <w:rFonts w:ascii="Cambria Math" w:hAnsi="Cambria Math"/>
-                <w:lang w:val="en-US"/>
-              </w:rPr>
-              <m:t>L)</m:t>
+              <m:t>*volumen stock DB (μL)</m:t>
             </m:r>
           </m:num>
           <m:den>
@@ -1436,21 +1108,7 @@
                 <w:rFonts w:ascii="Cambria Math" w:hAnsi="Cambria Math"/>
                 <w:lang w:val="en-US"/>
               </w:rPr>
-              <m:t>masa stock DB (</m:t>
-            </m:r>
-            <m:r>
-              <w:rPr>
-                <w:rFonts w:ascii="Cambria Math" w:hAnsi="Cambria Math"/>
-                <w:lang w:val="en-US"/>
-              </w:rPr>
-              <m:t>μ</m:t>
-            </m:r>
-            <m:r>
-              <w:rPr>
-                <w:rFonts w:ascii="Cambria Math" w:hAnsi="Cambria Math"/>
-                <w:lang w:val="en-US"/>
-              </w:rPr>
-              <m:t>g)</m:t>
+              <m:t>masa stock DB (μg)</m:t>
             </m:r>
           </m:den>
         </m:f>
@@ -1477,7 +1135,14 @@
                 <w:rFonts w:ascii="Cambria Math" w:hAnsi="Cambria Math"/>
                 <w:lang w:val="en-US"/>
               </w:rPr>
-              <m:t>375*1000</m:t>
+              <m:t>1500</m:t>
+            </m:r>
+            <m:r>
+              <w:rPr>
+                <w:rFonts w:ascii="Cambria Math" w:hAnsi="Cambria Math"/>
+                <w:lang w:val="en-US"/>
+              </w:rPr>
+              <m:t>*1000</m:t>
             </m:r>
           </m:num>
           <m:den>
@@ -1495,21 +1160,21 @@
             <w:rFonts w:ascii="Cambria Math" w:hAnsi="Cambria Math"/>
             <w:lang w:val="en-US"/>
           </w:rPr>
-          <m:t>=12.5</m:t>
+          <m:t>=</m:t>
         </m:r>
         <m:r>
           <w:rPr>
             <w:rFonts w:ascii="Cambria Math" w:hAnsi="Cambria Math"/>
             <w:lang w:val="en-US"/>
           </w:rPr>
-          <m:t>μ</m:t>
+          <m:t>50</m:t>
         </m:r>
         <m:r>
           <w:rPr>
             <w:rFonts w:ascii="Cambria Math" w:hAnsi="Cambria Math"/>
             <w:lang w:val="en-US"/>
           </w:rPr>
-          <m:t>L</m:t>
+          <m:t>μL</m:t>
         </m:r>
       </m:oMath>
     </w:p>
@@ -1525,15 +1190,10 @@
         <w:t>Coger el volumen necesario y lavarlo</w:t>
       </w:r>
       <w:r>
-        <w:t xml:space="preserve"> con IP </w:t>
-      </w:r>
-      <w:proofErr w:type="spellStart"/>
-      <w:r>
-        <w:t>lysis</w:t>
-      </w:r>
-      <w:proofErr w:type="spellEnd"/>
-      <w:r>
-        <w:t xml:space="preserve"> buffer o PBS-</w:t>
+        <w:t xml:space="preserve"> con </w:t>
+      </w:r>
+      <w:r>
+        <w:t>PBS-</w:t>
       </w:r>
       <w:r>
         <w:t>T</w:t>
@@ -1554,15 +1214,7 @@
         <w:t>L)</w:t>
       </w:r>
       <w:r>
-        <w:t xml:space="preserve">. </w:t>
-      </w:r>
-      <w:proofErr w:type="spellStart"/>
-      <w:r>
-        <w:t>Resuspender</w:t>
-      </w:r>
-      <w:proofErr w:type="spellEnd"/>
-      <w:r>
-        <w:t xml:space="preserve"> en </w:t>
+        <w:t xml:space="preserve">. Resuspender en </w:t>
       </w:r>
       <w:r>
         <w:t>10-20</w:t>
@@ -1574,11 +1226,13 @@
         <w:t>μ</w:t>
       </w:r>
       <w:r>
-        <w:t>L y añadirlo al extracto prelavado (</w:t>
-      </w:r>
-      <w:proofErr w:type="spellStart"/>
-      <w:r>
-        <w:t>proteína</w:t>
+        <w:t xml:space="preserve">L </w:t>
+      </w:r>
+      <w:r>
+        <w:t xml:space="preserve">de IP lysis buffer </w:t>
+      </w:r>
+      <w:r>
+        <w:t>y añadirlo al extracto (proteína</w:t>
       </w:r>
       <w:r>
         <w:rPr>
@@ -1590,14 +1244,7 @@
         <w:rPr>
           <w:rFonts w:cstheme="minorHAnsi"/>
         </w:rPr>
-        <w:t>Ab</w:t>
-      </w:r>
-      <w:proofErr w:type="spellEnd"/>
-      <w:r>
-        <w:rPr>
-          <w:rFonts w:cstheme="minorHAnsi"/>
-        </w:rPr>
-        <w:t>).</w:t>
+        <w:t>Ab).</w:t>
       </w:r>
     </w:p>
     <w:p>
@@ -1627,7 +1274,21 @@
         <w:rPr>
           <w:rFonts w:cstheme="minorHAnsi"/>
         </w:rPr>
-        <w:t xml:space="preserve">Recoger el sobrenadante (SN), cuantificarlo y almacenarlo (será necesario cargarlo más delante en el gel) poniendo la mezcla en el imán. </w:t>
+        <w:t xml:space="preserve">Poner en el imán, </w:t>
+      </w:r>
+      <w:bookmarkStart w:id="0" w:name="_GoBack"/>
+      <w:bookmarkEnd w:id="0"/>
+      <w:r>
+        <w:rPr>
+          <w:rFonts w:cstheme="minorHAnsi"/>
+        </w:rPr>
+        <w:t>r</w:t>
+      </w:r>
+      <w:r>
+        <w:rPr>
+          <w:rFonts w:cstheme="minorHAnsi"/>
+        </w:rPr>
+        <w:t xml:space="preserve">ecoger el sobrenadante (SN), cuantificarlo y almacenarlo (será necesario cargarlo más delante en el gel). </w:t>
       </w:r>
     </w:p>
     <w:p>
@@ -1677,26 +1338,11 @@
           <w:numId w:val="5"/>
         </w:numPr>
       </w:pPr>
-      <w:proofErr w:type="spellStart"/>
-      <w:r>
-        <w:rPr>
-          <w:rFonts w:cstheme="minorHAnsi"/>
-        </w:rPr>
-        <w:t>Eluir</w:t>
-      </w:r>
-      <w:proofErr w:type="spellEnd"/>
-      <w:r>
-        <w:rPr>
-          <w:rFonts w:cstheme="minorHAnsi"/>
-        </w:rPr>
-        <w:t xml:space="preserve"> el complejo </w:t>
-      </w:r>
-      <w:proofErr w:type="spellStart"/>
-      <w:r>
-        <w:rPr>
-          <w:rFonts w:cstheme="minorHAnsi"/>
-        </w:rPr>
-        <w:t>proteína</w:t>
+      <w:r>
+        <w:rPr>
+          <w:rFonts w:cstheme="minorHAnsi"/>
+        </w:rPr>
+        <w:t>Eluir el complejo proteína</w:t>
       </w:r>
       <w:r>
         <w:rPr>
@@ -1708,42 +1354,7 @@
         <w:rPr>
           <w:rFonts w:cstheme="minorHAnsi"/>
         </w:rPr>
-        <w:t>Ab</w:t>
-      </w:r>
-      <w:proofErr w:type="spellEnd"/>
-      <w:r>
-        <w:rPr>
-          <w:rFonts w:cstheme="minorHAnsi"/>
-        </w:rPr>
-        <w:t xml:space="preserve"> añadiendo buffer de lisis </w:t>
-      </w:r>
-      <w:proofErr w:type="spellStart"/>
-      <w:r>
-        <w:rPr>
-          <w:rFonts w:cstheme="minorHAnsi"/>
-        </w:rPr>
-        <w:t>Vjs</w:t>
-      </w:r>
-      <w:proofErr w:type="spellEnd"/>
-      <w:r>
-        <w:rPr>
-          <w:rFonts w:cstheme="minorHAnsi"/>
-        </w:rPr>
-        <w:t xml:space="preserve"> (buffer de WB con azul de </w:t>
-      </w:r>
-      <w:proofErr w:type="spellStart"/>
-      <w:r>
-        <w:rPr>
-          <w:rFonts w:cstheme="minorHAnsi"/>
-        </w:rPr>
-        <w:t>bromofenol</w:t>
-      </w:r>
-      <w:proofErr w:type="spellEnd"/>
-      <w:r>
-        <w:rPr>
-          <w:rFonts w:cstheme="minorHAnsi"/>
-        </w:rPr>
-        <w:t xml:space="preserve">) 6X hasta que quede 1X (si el volumen </w:t>
+        <w:t xml:space="preserve">Ab añadiendo buffer de lisis Vjs (buffer de WB con azul de bromofenol) 6X hasta que quede 1X (si el volumen </w:t>
       </w:r>
       <w:r>
         <w:rPr>
@@ -1773,21 +1384,7 @@
         <w:rPr>
           <w:rFonts w:cstheme="minorHAnsi"/>
         </w:rPr>
-        <w:t xml:space="preserve">L de buffer </w:t>
-      </w:r>
-      <w:proofErr w:type="spellStart"/>
-      <w:r>
-        <w:rPr>
-          <w:rFonts w:cstheme="minorHAnsi"/>
-        </w:rPr>
-        <w:t>Vjs</w:t>
-      </w:r>
-      <w:proofErr w:type="spellEnd"/>
-      <w:r>
-        <w:rPr>
-          <w:rFonts w:cstheme="minorHAnsi"/>
-        </w:rPr>
-        <w:t>).</w:t>
+        <w:t>L de buffer Vjs).</w:t>
       </w:r>
     </w:p>
     <w:p>
@@ -1820,21 +1417,81 @@
         <w:rPr>
           <w:rFonts w:cstheme="minorHAnsi"/>
         </w:rPr>
-        <w:t xml:space="preserve"> (IP) --&gt; analizar en Western </w:t>
-      </w:r>
-      <w:proofErr w:type="spellStart"/>
-      <w:r>
-        <w:rPr>
-          <w:rFonts w:cstheme="minorHAnsi"/>
-        </w:rPr>
-        <w:t>Blot</w:t>
-      </w:r>
-      <w:proofErr w:type="spellEnd"/>
-      <w:r>
-        <w:rPr>
-          <w:rFonts w:cstheme="minorHAnsi"/>
-        </w:rPr>
-        <w:t xml:space="preserve"> (WB).</w:t>
+        <w:t xml:space="preserve"> (IP) --&gt; analizar en Western Blot (WB)</w:t>
+      </w:r>
+    </w:p>
+    <w:p>
+      <w:pPr>
+        <w:pStyle w:val="Prrafodelista"/>
+        <w:numPr>
+          <w:ilvl w:val="1"/>
+          <w:numId w:val="5"/>
+        </w:numPr>
+      </w:pPr>
+      <w:r>
+        <w:rPr>
+          <w:rFonts w:cstheme="minorHAnsi"/>
+        </w:rPr>
+        <w:t>Gel de acrilamida al 8%</w:t>
+      </w:r>
+    </w:p>
+    <w:p>
+      <w:pPr>
+        <w:pStyle w:val="Prrafodelista"/>
+        <w:numPr>
+          <w:ilvl w:val="1"/>
+          <w:numId w:val="5"/>
+        </w:numPr>
+      </w:pPr>
+      <w:r>
+        <w:rPr>
+          <w:rFonts w:cstheme="minorHAnsi"/>
+        </w:rPr>
+        <w:t>Peines de 10 pocillos</w:t>
+      </w:r>
+    </w:p>
+    <w:p>
+      <w:pPr>
+        <w:pStyle w:val="Prrafodelista"/>
+        <w:numPr>
+          <w:ilvl w:val="1"/>
+          <w:numId w:val="5"/>
+        </w:numPr>
+      </w:pPr>
+      <w:r>
+        <w:rPr>
+          <w:rFonts w:cstheme="minorHAnsi"/>
+        </w:rPr>
+        <w:t>Electroforesis en hielo a 90V</w:t>
+      </w:r>
+    </w:p>
+    <w:p>
+      <w:pPr>
+        <w:pStyle w:val="Prrafodelista"/>
+        <w:numPr>
+          <w:ilvl w:val="1"/>
+          <w:numId w:val="5"/>
+        </w:numPr>
+      </w:pPr>
+      <w:r>
+        <w:rPr>
+          <w:rFonts w:cstheme="minorHAnsi"/>
+        </w:rPr>
+        <w:t xml:space="preserve">Transferencia </w:t>
+      </w:r>
+      <w:r>
+        <w:rPr>
+          <w:rFonts w:cstheme="minorHAnsi"/>
+          <w:i/>
+          <w:iCs/>
+        </w:rPr>
+        <w:t xml:space="preserve">overnight </w:t>
+      </w:r>
+      <w:r>
+        <w:rPr>
+          <w:rFonts w:cstheme="minorHAnsi"/>
+        </w:rPr>
+        <w:t>a 4ºC (cámara fría) a 70mAm</w:t>
       </w:r>
     </w:p>
     <w:p>
@@ -1844,6 +1501,9 @@
           <w:ilvl w:val="0"/>
           <w:numId w:val="5"/>
         </w:numPr>
+        <w:rPr>
+          <w:rFonts w:cstheme="minorHAnsi"/>
+        </w:rPr>
       </w:pPr>
       <w:r>
         <w:rPr>
@@ -1855,7 +1515,13 @@
         <w:rPr>
           <w:rFonts w:cstheme="minorHAnsi"/>
         </w:rPr>
-        <w:t xml:space="preserve"> input (WCE), SN (100</w:t>
+        <w:t xml:space="preserve"> input (WCE), SN (</w:t>
+      </w:r>
+      <w:r>
+        <w:rPr>
+          <w:rFonts w:cstheme="minorHAnsi"/>
+        </w:rPr>
+        <w:t>25</w:t>
       </w:r>
       <w:r>
         <w:rPr>
@@ -1867,52 +1533,424 @@
         <w:rPr>
           <w:rFonts w:cstheme="minorHAnsi"/>
         </w:rPr>
-        <w:t xml:space="preserve">g de proteína en ambos) e IP para ver, de la cantidad total de proteína introducida en un principio, cuánta ha quedado en el SN y cuánta ha </w:t>
-      </w:r>
-      <w:proofErr w:type="spellStart"/>
-      <w:r>
-        <w:rPr>
-          <w:rFonts w:cstheme="minorHAnsi"/>
-        </w:rPr>
-        <w:t>inmunoprecipitado</w:t>
-      </w:r>
-      <w:proofErr w:type="spellEnd"/>
-      <w:r>
-        <w:rPr>
-          <w:rFonts w:cstheme="minorHAnsi"/>
-        </w:rPr>
-        <w:t>. También se puede analizar la presencia de otras proteínas para ver si han precipitado junto a nuestra proteína problema (</w:t>
-      </w:r>
-      <w:proofErr w:type="spellStart"/>
-      <w:r>
-        <w:rPr>
-          <w:rFonts w:cstheme="minorHAnsi"/>
-        </w:rPr>
-        <w:t>ej</w:t>
-      </w:r>
-      <w:proofErr w:type="spellEnd"/>
-      <w:r>
-        <w:rPr>
-          <w:rFonts w:cstheme="minorHAnsi"/>
-        </w:rPr>
-        <w:t xml:space="preserve">: </w:t>
-      </w:r>
-      <w:proofErr w:type="spellStart"/>
-      <w:r>
-        <w:rPr>
-          <w:rFonts w:cstheme="minorHAnsi"/>
-        </w:rPr>
-        <w:t>hnRNPK</w:t>
-      </w:r>
-      <w:proofErr w:type="spellEnd"/>
-      <w:r>
-        <w:rPr>
-          <w:rFonts w:cstheme="minorHAnsi"/>
-        </w:rPr>
-        <w:t xml:space="preserve"> e INSR).</w:t>
-      </w:r>
-      <w:bookmarkStart w:id="0" w:name="_GoBack"/>
-      <w:bookmarkEnd w:id="0"/>
+        <w:t>g de proteína en ambos) e IP</w:t>
+      </w:r>
+      <w:r>
+        <w:rPr>
+          <w:rFonts w:cstheme="minorHAnsi"/>
+        </w:rPr>
+        <w:t xml:space="preserve"> (todo el volumen, 55µL aprox)</w:t>
+      </w:r>
+      <w:r>
+        <w:rPr>
+          <w:rFonts w:cstheme="minorHAnsi"/>
+        </w:rPr>
+        <w:t xml:space="preserve">. </w:t>
+      </w:r>
+    </w:p>
+    <w:p>
+      <w:pPr>
+        <w:rPr>
+          <w:rFonts w:cstheme="minorHAnsi"/>
+          <w:b/>
+          <w:bCs/>
+        </w:rPr>
+      </w:pPr>
+      <w:r>
+        <w:rPr>
+          <w:rFonts w:cstheme="minorHAnsi"/>
+        </w:rPr>
+        <w:br w:type="page"/>
+      </w:r>
+      <w:r>
+        <w:rPr>
+          <w:rFonts w:cstheme="minorHAnsi"/>
+          <w:b/>
+          <w:bCs/>
+        </w:rPr>
+        <w:lastRenderedPageBreak/>
+        <w:t>Buffer de inmunoprecipitación o IP LYSIS BUFFER</w:t>
+      </w:r>
+    </w:p>
+    <w:p>
+      <w:pPr>
+        <w:rPr>
+          <w:rFonts w:cstheme="minorHAnsi"/>
+        </w:rPr>
+      </w:pPr>
+      <w:r>
+        <w:rPr>
+          <w:rFonts w:cstheme="minorHAnsi"/>
+        </w:rPr>
+        <w:t>*</w:t>
+      </w:r>
+      <w:r>
+        <w:rPr>
+          <w:rFonts w:cstheme="minorHAnsi"/>
+        </w:rPr>
+        <w:t>Vf = 200mL a pH 7.5 usando como di</w:t>
+      </w:r>
+      <w:r>
+        <w:rPr>
+          <w:rFonts w:cstheme="minorHAnsi"/>
+        </w:rPr>
+        <w:t>solvente H</w:t>
+      </w:r>
+      <w:r>
+        <w:rPr>
+          <w:rFonts w:cstheme="minorHAnsi"/>
+          <w:vertAlign w:val="subscript"/>
+        </w:rPr>
+        <w:t>2</w:t>
+      </w:r>
+      <w:r>
+        <w:rPr>
+          <w:rFonts w:cstheme="minorHAnsi"/>
+        </w:rPr>
+        <w:t>O milliQ</w:t>
+      </w:r>
+      <w:r>
+        <w:rPr>
+          <w:rFonts w:cstheme="minorHAnsi"/>
+        </w:rPr>
+        <w:t>*</w:t>
+      </w:r>
+    </w:p>
+    <w:p>
+      <w:pPr>
+        <w:rPr>
+          <w:rFonts w:cstheme="minorHAnsi"/>
+        </w:rPr>
+      </w:pPr>
+      <w:r>
+        <w:rPr>
+          <w:rFonts w:cstheme="minorHAnsi"/>
+        </w:rPr>
+        <w:t>Reactivos</w:t>
+      </w:r>
+    </w:p>
+    <w:p>
+      <w:pPr>
+        <w:pStyle w:val="Prrafodelista"/>
+        <w:numPr>
+          <w:ilvl w:val="0"/>
+          <w:numId w:val="6"/>
+        </w:numPr>
+        <w:rPr>
+          <w:rFonts w:cstheme="minorHAnsi"/>
+        </w:rPr>
+      </w:pPr>
+      <w:r>
+        <w:rPr>
+          <w:rFonts w:cstheme="minorHAnsi"/>
+        </w:rPr>
+        <w:t>Tris HCl 50mM pH 7.5 --&gt; 1.21g</w:t>
+      </w:r>
+    </w:p>
+    <w:p>
+      <w:pPr>
+        <w:pStyle w:val="Prrafodelista"/>
+        <w:numPr>
+          <w:ilvl w:val="0"/>
+          <w:numId w:val="6"/>
+        </w:numPr>
+        <w:rPr>
+          <w:rFonts w:cstheme="minorHAnsi"/>
+        </w:rPr>
+      </w:pPr>
+      <w:r>
+        <w:rPr>
+          <w:rFonts w:cstheme="minorHAnsi"/>
+        </w:rPr>
+        <w:t>NaCl 125mM --&gt; 1.46g</w:t>
+      </w:r>
+    </w:p>
+    <w:p>
+      <w:pPr>
+        <w:pStyle w:val="Prrafodelista"/>
+        <w:numPr>
+          <w:ilvl w:val="0"/>
+          <w:numId w:val="6"/>
+        </w:numPr>
+        <w:rPr>
+          <w:rFonts w:cstheme="minorHAnsi"/>
+        </w:rPr>
+      </w:pPr>
+      <w:r>
+        <w:rPr>
+          <w:rFonts w:cstheme="minorHAnsi"/>
+        </w:rPr>
+        <w:t>NaF --&gt; 45mg</w:t>
+      </w:r>
+    </w:p>
+    <w:p>
+      <w:pPr>
+        <w:pStyle w:val="Prrafodelista"/>
+        <w:numPr>
+          <w:ilvl w:val="0"/>
+          <w:numId w:val="6"/>
+        </w:numPr>
+        <w:rPr>
+          <w:rFonts w:cstheme="minorHAnsi"/>
+        </w:rPr>
+      </w:pPr>
+      <w:r>
+        <w:rPr>
+          <w:rFonts w:cstheme="minorHAnsi"/>
+        </w:rPr>
+        <w:t>NaP (pyro) --&gt; 125.2mg</w:t>
+      </w:r>
+    </w:p>
+    <w:p>
+      <w:pPr>
+        <w:pStyle w:val="Prrafodelista"/>
+        <w:numPr>
+          <w:ilvl w:val="0"/>
+          <w:numId w:val="6"/>
+        </w:numPr>
+        <w:rPr>
+          <w:rFonts w:cstheme="minorHAnsi"/>
+        </w:rPr>
+      </w:pPr>
+      <w:r>
+        <w:rPr>
+          <w:rFonts w:cstheme="minorHAnsi"/>
+        </w:rPr>
+        <w:t>NaV</w:t>
+      </w:r>
+      <w:r>
+        <w:rPr>
+          <w:rFonts w:cstheme="minorHAnsi"/>
+        </w:rPr>
+        <w:t>O</w:t>
+      </w:r>
+      <w:r>
+        <w:rPr>
+          <w:rFonts w:cstheme="minorHAnsi"/>
+          <w:vertAlign w:val="subscript"/>
+        </w:rPr>
+        <w:t>4</w:t>
+      </w:r>
+      <w:r>
+        <w:rPr>
+          <w:rFonts w:cstheme="minorHAnsi"/>
+        </w:rPr>
+        <w:t xml:space="preserve"> (ortovanadato, del stock 200mM) --&gt; 1mL</w:t>
+      </w:r>
+    </w:p>
+    <w:p>
+      <w:pPr>
+        <w:pStyle w:val="Prrafodelista"/>
+        <w:numPr>
+          <w:ilvl w:val="1"/>
+          <w:numId w:val="6"/>
+        </w:numPr>
+        <w:rPr>
+          <w:rFonts w:cstheme="minorHAnsi"/>
+        </w:rPr>
+      </w:pPr>
+      <w:r>
+        <w:rPr>
+          <w:rFonts w:cstheme="minorHAnsi"/>
+        </w:rPr>
+        <w:t>Stock 200mL</w:t>
+      </w:r>
+    </w:p>
+    <w:p>
+      <w:pPr>
+        <w:pStyle w:val="Prrafodelista"/>
+        <w:numPr>
+          <w:ilvl w:val="2"/>
+          <w:numId w:val="6"/>
+        </w:numPr>
+        <w:rPr>
+          <w:rFonts w:cstheme="minorHAnsi"/>
+        </w:rPr>
+      </w:pPr>
+      <w:r>
+        <w:rPr>
+          <w:rFonts w:cstheme="minorHAnsi"/>
+        </w:rPr>
+        <w:t>Mw: 183.908g/mol</w:t>
+      </w:r>
+    </w:p>
+    <w:p>
+      <w:pPr>
+        <w:pStyle w:val="Prrafodelista"/>
+        <w:numPr>
+          <w:ilvl w:val="2"/>
+          <w:numId w:val="6"/>
+        </w:numPr>
+        <w:rPr>
+          <w:rFonts w:cstheme="minorHAnsi"/>
+        </w:rPr>
+      </w:pPr>
+      <w:r>
+        <w:rPr>
+          <w:rFonts w:cstheme="minorHAnsi"/>
+        </w:rPr>
+        <w:t>368mg en 10mL</w:t>
+      </w:r>
+    </w:p>
+    <w:p>
+      <w:pPr>
+        <w:pStyle w:val="Prrafodelista"/>
+        <w:numPr>
+          <w:ilvl w:val="2"/>
+          <w:numId w:val="6"/>
+        </w:numPr>
+        <w:rPr>
+          <w:rFonts w:cstheme="minorHAnsi"/>
+        </w:rPr>
+      </w:pPr>
+      <w:r>
+        <w:rPr>
+          <w:rFonts w:cstheme="minorHAnsi"/>
+        </w:rPr>
+        <w:t>Almacenado a -20ºC</w:t>
+      </w:r>
+    </w:p>
+    <w:p>
+      <w:pPr>
+        <w:pStyle w:val="Prrafodelista"/>
+        <w:numPr>
+          <w:ilvl w:val="0"/>
+          <w:numId w:val="6"/>
+        </w:numPr>
+        <w:rPr>
+          <w:rFonts w:cstheme="minorHAnsi"/>
+        </w:rPr>
+      </w:pPr>
+      <w:r>
+        <w:rPr>
+          <w:rFonts w:cstheme="minorHAnsi"/>
+        </w:rPr>
+        <w:t>Glicerol 10% --&gt; 20mL</w:t>
+      </w:r>
+    </w:p>
+    <w:p>
+      <w:pPr>
+        <w:pStyle w:val="Prrafodelista"/>
+        <w:numPr>
+          <w:ilvl w:val="0"/>
+          <w:numId w:val="6"/>
+        </w:numPr>
+        <w:rPr>
+          <w:rFonts w:cstheme="minorHAnsi"/>
+        </w:rPr>
+      </w:pPr>
+      <w:r>
+        <w:rPr>
+          <w:rFonts w:cstheme="minorHAnsi"/>
+        </w:rPr>
+        <w:t>NP-40 1% --&gt; 2mL</w:t>
+      </w:r>
+    </w:p>
+    <w:p>
+      <w:pPr>
+        <w:pStyle w:val="Prrafodelista"/>
+        <w:numPr>
+          <w:ilvl w:val="0"/>
+          <w:numId w:val="6"/>
+        </w:numPr>
+        <w:rPr>
+          <w:rFonts w:cstheme="minorHAnsi"/>
+        </w:rPr>
+      </w:pPr>
+      <w:r>
+        <w:rPr>
+          <w:rFonts w:cstheme="minorHAnsi"/>
+        </w:rPr>
+        <w:t>H</w:t>
+      </w:r>
+      <w:r>
+        <w:rPr>
+          <w:rFonts w:cstheme="minorHAnsi"/>
+          <w:vertAlign w:val="subscript"/>
+        </w:rPr>
+        <w:t>2</w:t>
+      </w:r>
+      <w:r>
+        <w:rPr>
+          <w:rFonts w:cstheme="minorHAnsi"/>
+        </w:rPr>
+        <w:t>O milliQ</w:t>
+      </w:r>
+      <w:r>
+        <w:rPr>
+          <w:rFonts w:cstheme="minorHAnsi"/>
+        </w:rPr>
+        <w:t xml:space="preserve"> --&gt; 177mL --&gt; 150mL para disolver, enrasar hasta 177mL</w:t>
+      </w:r>
+    </w:p>
+    <w:p>
+      <w:pPr>
+        <w:pStyle w:val="Prrafodelista"/>
+        <w:rPr>
+          <w:rFonts w:cstheme="minorHAnsi"/>
+        </w:rPr>
+      </w:pPr>
+    </w:p>
+    <w:p>
+      <w:pPr>
+        <w:rPr>
+          <w:rFonts w:cstheme="minorHAnsi"/>
+        </w:rPr>
+      </w:pPr>
+      <w:r>
+        <w:rPr>
+          <w:rFonts w:cstheme="minorHAnsi"/>
+        </w:rPr>
+        <w:t>*A</w:t>
+      </w:r>
+      <w:r>
+        <w:rPr>
+          <w:rFonts w:cstheme="minorHAnsi"/>
+        </w:rPr>
+        <w:t>ñadir a una alícuota de 10mL antes de usar</w:t>
+      </w:r>
+      <w:r>
+        <w:rPr>
+          <w:rFonts w:cstheme="minorHAnsi"/>
+        </w:rPr>
+        <w:t>*</w:t>
+      </w:r>
+    </w:p>
+    <w:p>
+      <w:pPr>
+        <w:pStyle w:val="Prrafodelista"/>
+        <w:numPr>
+          <w:ilvl w:val="0"/>
+          <w:numId w:val="7"/>
+        </w:numPr>
+        <w:rPr>
+          <w:rFonts w:cstheme="minorHAnsi"/>
+        </w:rPr>
+      </w:pPr>
+      <w:r>
+        <w:rPr>
+          <w:rFonts w:cstheme="minorHAnsi"/>
+        </w:rPr>
+        <w:t>Inhibidor de proteasas (Complete, Roche) --&gt; 1mg/mL --&gt; 10mg</w:t>
+      </w:r>
+    </w:p>
+    <w:p>
+      <w:pPr>
+        <w:pStyle w:val="Prrafodelista"/>
+        <w:numPr>
+          <w:ilvl w:val="0"/>
+          <w:numId w:val="7"/>
+        </w:numPr>
+        <w:rPr>
+          <w:rFonts w:cstheme="minorHAnsi"/>
+        </w:rPr>
+      </w:pPr>
+      <w:r>
+        <w:rPr>
+          <w:rFonts w:cstheme="minorHAnsi"/>
+        </w:rPr>
+        <w:t>Pefabloc --&gt; 2.7mg en 10mL</w:t>
+      </w:r>
     </w:p>
     <w:sectPr>
       <w:pgSz w:w="11906" w:h="16838"/>
@@ -1925,7 +1963,7 @@
 </file>
 
 <file path=word/endnotes.xml><?xml version="1.0" encoding="utf-8"?>
-<w:endnotes xmlns:wpc="http://schemas.microsoft.com/office/word/2010/wordprocessingCanvas" xmlns:cx="http://schemas.microsoft.com/office/drawing/2014/chartex" xmlns:mc="http://schemas.openxmlformats.org/markup-compatibility/2006" xmlns:o="urn:schemas-microsoft-com:office:office" xmlns:r="http://schemas.openxmlformats.org/officeDocument/2006/relationships" xmlns:m="http://schemas.openxmlformats.org/officeDocument/2006/math" xmlns:v="urn:schemas-microsoft-com:vml" xmlns:wp14="http://schemas.microsoft.com/office/word/2010/wordprocessingDrawing" xmlns:wp="http://schemas.openxmlformats.org/drawingml/2006/wordprocessingDrawing" xmlns:w10="urn:schemas-microsoft-com:office:word" xmlns:w="http://schemas.openxmlformats.org/wordprocessingml/2006/main" xmlns:w14="http://schemas.microsoft.com/office/word/2010/wordml" xmlns:w15="http://schemas.microsoft.com/office/word/2012/wordml" xmlns:w16se="http://schemas.microsoft.com/office/word/2015/wordml/symex" xmlns:wpg="http://schemas.microsoft.com/office/word/2010/wordprocessingGroup" xmlns:wpi="http://schemas.microsoft.com/office/word/2010/wordprocessingInk" xmlns:wne="http://schemas.microsoft.com/office/word/2006/wordml" xmlns:wps="http://schemas.microsoft.com/office/word/2010/wordprocessingShape" mc:Ignorable="w14 w15 w16se wp14">
+<w:endnotes xmlns:wpc="http://schemas.microsoft.com/office/word/2010/wordprocessingCanvas" xmlns:cx="http://schemas.microsoft.com/office/drawing/2014/chartex" xmlns:cx1="http://schemas.microsoft.com/office/drawing/2015/9/8/chartex" xmlns:cx2="http://schemas.microsoft.com/office/drawing/2015/10/21/chartex" xmlns:cx3="http://schemas.microsoft.com/office/drawing/2016/5/9/chartex" xmlns:cx4="http://schemas.microsoft.com/office/drawing/2016/5/10/chartex" xmlns:cx5="http://schemas.microsoft.com/office/drawing/2016/5/11/chartex" xmlns:cx6="http://schemas.microsoft.com/office/drawing/2016/5/12/chartex" xmlns:cx7="http://schemas.microsoft.com/office/drawing/2016/5/13/chartex" xmlns:cx8="http://schemas.microsoft.com/office/drawing/2016/5/14/chartex" xmlns:mc="http://schemas.openxmlformats.org/markup-compatibility/2006" xmlns:aink="http://schemas.microsoft.com/office/drawing/2016/ink" xmlns:am3d="http://schemas.microsoft.com/office/drawing/2017/model3d" xmlns:o="urn:schemas-microsoft-com:office:office" xmlns:r="http://schemas.openxmlformats.org/officeDocument/2006/relationships" xmlns:m="http://schemas.openxmlformats.org/officeDocument/2006/math" xmlns:v="urn:schemas-microsoft-com:vml" xmlns:wp14="http://schemas.microsoft.com/office/word/2010/wordprocessingDrawing" xmlns:wp="http://schemas.openxmlformats.org/drawingml/2006/wordprocessingDrawing" xmlns:w10="urn:schemas-microsoft-com:office:word" xmlns:w="http://schemas.openxmlformats.org/wordprocessingml/2006/main" xmlns:w14="http://schemas.microsoft.com/office/word/2010/wordml" xmlns:w15="http://schemas.microsoft.com/office/word/2012/wordml" xmlns:w16cid="http://schemas.microsoft.com/office/word/2016/wordml/cid" xmlns:w16se="http://schemas.microsoft.com/office/word/2015/wordml/symex" xmlns:wpg="http://schemas.microsoft.com/office/word/2010/wordprocessingGroup" xmlns:wpi="http://schemas.microsoft.com/office/word/2010/wordprocessingInk" xmlns:wne="http://schemas.microsoft.com/office/word/2006/wordml" xmlns:wps="http://schemas.microsoft.com/office/word/2010/wordprocessingShape" mc:Ignorable="w14 w15 w16se w16cid wp14">
   <w:endnote w:type="separator" w:id="-1">
     <w:p>
       <w:pPr>
@@ -1950,7 +1988,7 @@
 </file>
 
 <file path=word/footnotes.xml><?xml version="1.0" encoding="utf-8"?>
-<w:footnotes xmlns:wpc="http://schemas.microsoft.com/office/word/2010/wordprocessingCanvas" xmlns:cx="http://schemas.microsoft.com/office/drawing/2014/chartex" xmlns:mc="http://schemas.openxmlformats.org/markup-compatibility/2006" xmlns:o="urn:schemas-microsoft-com:office:office" xmlns:r="http://schemas.openxmlformats.org/officeDocument/2006/relationships" xmlns:m="http://schemas.openxmlformats.org/officeDocument/2006/math" xmlns:v="urn:schemas-microsoft-com:vml" xmlns:wp14="http://schemas.microsoft.com/office/word/2010/wordprocessingDrawing" xmlns:wp="http://schemas.openxmlformats.org/drawingml/2006/wordprocessingDrawing" xmlns:w10="urn:schemas-microsoft-com:office:word" xmlns:w="http://schemas.openxmlformats.org/wordprocessingml/2006/main" xmlns:w14="http://schemas.microsoft.com/office/word/2010/wordml" xmlns:w15="http://schemas.microsoft.com/office/word/2012/wordml" xmlns:w16se="http://schemas.microsoft.com/office/word/2015/wordml/symex" xmlns:wpg="http://schemas.microsoft.com/office/word/2010/wordprocessingGroup" xmlns:wpi="http://schemas.microsoft.com/office/word/2010/wordprocessingInk" xmlns:wne="http://schemas.microsoft.com/office/word/2006/wordml" xmlns:wps="http://schemas.microsoft.com/office/word/2010/wordprocessingShape" mc:Ignorable="w14 w15 w16se wp14">
+<w:footnotes xmlns:wpc="http://schemas.microsoft.com/office/word/2010/wordprocessingCanvas" xmlns:cx="http://schemas.microsoft.com/office/drawing/2014/chartex" xmlns:cx1="http://schemas.microsoft.com/office/drawing/2015/9/8/chartex" xmlns:cx2="http://schemas.microsoft.com/office/drawing/2015/10/21/chartex" xmlns:cx3="http://schemas.microsoft.com/office/drawing/2016/5/9/chartex" xmlns:cx4="http://schemas.microsoft.com/office/drawing/2016/5/10/chartex" xmlns:cx5="http://schemas.microsoft.com/office/drawing/2016/5/11/chartex" xmlns:cx6="http://schemas.microsoft.com/office/drawing/2016/5/12/chartex" xmlns:cx7="http://schemas.microsoft.com/office/drawing/2016/5/13/chartex" xmlns:cx8="http://schemas.microsoft.com/office/drawing/2016/5/14/chartex" xmlns:mc="http://schemas.openxmlformats.org/markup-compatibility/2006" xmlns:aink="http://schemas.microsoft.com/office/drawing/2016/ink" xmlns:am3d="http://schemas.microsoft.com/office/drawing/2017/model3d" xmlns:o="urn:schemas-microsoft-com:office:office" xmlns:r="http://schemas.openxmlformats.org/officeDocument/2006/relationships" xmlns:m="http://schemas.openxmlformats.org/officeDocument/2006/math" xmlns:v="urn:schemas-microsoft-com:vml" xmlns:wp14="http://schemas.microsoft.com/office/word/2010/wordprocessingDrawing" xmlns:wp="http://schemas.openxmlformats.org/drawingml/2006/wordprocessingDrawing" xmlns:w10="urn:schemas-microsoft-com:office:word" xmlns:w="http://schemas.openxmlformats.org/wordprocessingml/2006/main" xmlns:w14="http://schemas.microsoft.com/office/word/2010/wordml" xmlns:w15="http://schemas.microsoft.com/office/word/2012/wordml" xmlns:w16cid="http://schemas.microsoft.com/office/word/2016/wordml/cid" xmlns:w16se="http://schemas.microsoft.com/office/word/2015/wordml/symex" xmlns:wpg="http://schemas.microsoft.com/office/word/2010/wordprocessingGroup" xmlns:wpi="http://schemas.microsoft.com/office/word/2010/wordprocessingInk" xmlns:wne="http://schemas.microsoft.com/office/word/2006/wordml" xmlns:wps="http://schemas.microsoft.com/office/word/2010/wordprocessingShape" mc:Ignorable="w14 w15 w16se w16cid wp14">
   <w:footnote w:type="separator" w:id="-1">
     <w:p>
       <w:pPr>
@@ -1983,23 +2021,7 @@
         <w:footnoteRef/>
       </w:r>
       <w:r>
-        <w:t xml:space="preserve"> El IP </w:t>
-      </w:r>
-      <w:proofErr w:type="spellStart"/>
-      <w:r>
-        <w:t>lysis</w:t>
-      </w:r>
-      <w:proofErr w:type="spellEnd"/>
-      <w:r>
-        <w:t xml:space="preserve"> buffer puede llevar dos detergentes, RIPA si se desea obtener la proteína totalmente aislada (ionizante) o NP-40 si se deben mantener las interacciones proteína-proteína, como en </w:t>
-      </w:r>
-      <w:proofErr w:type="spellStart"/>
-      <w:r>
-        <w:t>coinmunoprecipitaciones</w:t>
-      </w:r>
-      <w:proofErr w:type="spellEnd"/>
-      <w:r>
-        <w:t xml:space="preserve"> (no ionizante).</w:t>
+        <w:t xml:space="preserve"> El IP lysis buffer puede llevar dos detergentes, RIPA si se desea obtener la proteína totalmente aislada (ionizante) o NP-40 si se deben mantener las interacciones proteína-proteína, como en coinmunoprecipitaciones (no ionizante).</w:t>
       </w:r>
     </w:p>
   </w:footnote>
@@ -2024,15 +2046,7 @@
         <w:t>μ</w:t>
       </w:r>
       <w:r>
-        <w:t xml:space="preserve">L de </w:t>
-      </w:r>
-      <w:proofErr w:type="spellStart"/>
-      <w:r>
-        <w:t>Tween</w:t>
-      </w:r>
-      <w:proofErr w:type="spellEnd"/>
-      <w:r>
-        <w:t xml:space="preserve"> 20</w:t>
+        <w:t>L de Tween 20</w:t>
       </w:r>
     </w:p>
   </w:footnote>
@@ -2040,7 +2054,7 @@
 </file>
 
 <file path=word/numbering.xml><?xml version="1.0" encoding="utf-8"?>
-<w:numbering xmlns:wpc="http://schemas.microsoft.com/office/word/2010/wordprocessingCanvas" xmlns:cx="http://schemas.microsoft.com/office/drawing/2014/chartex" xmlns:mc="http://schemas.openxmlformats.org/markup-compatibility/2006" xmlns:o="urn:schemas-microsoft-com:office:office" xmlns:r="http://schemas.openxmlformats.org/officeDocument/2006/relationships" xmlns:m="http://schemas.openxmlformats.org/officeDocument/2006/math" xmlns:v="urn:schemas-microsoft-com:vml" xmlns:wp14="http://schemas.microsoft.com/office/word/2010/wordprocessingDrawing" xmlns:wp="http://schemas.openxmlformats.org/drawingml/2006/wordprocessingDrawing" xmlns:w10="urn:schemas-microsoft-com:office:word" xmlns:w="http://schemas.openxmlformats.org/wordprocessingml/2006/main" xmlns:w14="http://schemas.microsoft.com/office/word/2010/wordml" xmlns:w15="http://schemas.microsoft.com/office/word/2012/wordml" xmlns:w16se="http://schemas.microsoft.com/office/word/2015/wordml/symex" xmlns:wpg="http://schemas.microsoft.com/office/word/2010/wordprocessingGroup" xmlns:wpi="http://schemas.microsoft.com/office/word/2010/wordprocessingInk" xmlns:wne="http://schemas.microsoft.com/office/word/2006/wordml" xmlns:wps="http://schemas.microsoft.com/office/word/2010/wordprocessingShape" mc:Ignorable="w14 w15 w16se wp14">
+<w:numbering xmlns:wpc="http://schemas.microsoft.com/office/word/2010/wordprocessingCanvas" xmlns:cx="http://schemas.microsoft.com/office/drawing/2014/chartex" xmlns:cx1="http://schemas.microsoft.com/office/drawing/2015/9/8/chartex" xmlns:cx2="http://schemas.microsoft.com/office/drawing/2015/10/21/chartex" xmlns:cx3="http://schemas.microsoft.com/office/drawing/2016/5/9/chartex" xmlns:cx4="http://schemas.microsoft.com/office/drawing/2016/5/10/chartex" xmlns:cx5="http://schemas.microsoft.com/office/drawing/2016/5/11/chartex" xmlns:cx6="http://schemas.microsoft.com/office/drawing/2016/5/12/chartex" xmlns:cx7="http://schemas.microsoft.com/office/drawing/2016/5/13/chartex" xmlns:cx8="http://schemas.microsoft.com/office/drawing/2016/5/14/chartex" xmlns:mc="http://schemas.openxmlformats.org/markup-compatibility/2006" xmlns:aink="http://schemas.microsoft.com/office/drawing/2016/ink" xmlns:am3d="http://schemas.microsoft.com/office/drawing/2017/model3d" xmlns:o="urn:schemas-microsoft-com:office:office" xmlns:r="http://schemas.openxmlformats.org/officeDocument/2006/relationships" xmlns:m="http://schemas.openxmlformats.org/officeDocument/2006/math" xmlns:v="urn:schemas-microsoft-com:vml" xmlns:wp14="http://schemas.microsoft.com/office/word/2010/wordprocessingDrawing" xmlns:wp="http://schemas.openxmlformats.org/drawingml/2006/wordprocessingDrawing" xmlns:w10="urn:schemas-microsoft-com:office:word" xmlns:w="http://schemas.openxmlformats.org/wordprocessingml/2006/main" xmlns:w14="http://schemas.microsoft.com/office/word/2010/wordml" xmlns:w15="http://schemas.microsoft.com/office/word/2012/wordml" xmlns:w16cid="http://schemas.microsoft.com/office/word/2016/wordml/cid" xmlns:w16se="http://schemas.microsoft.com/office/word/2015/wordml/symex" xmlns:wpg="http://schemas.microsoft.com/office/word/2010/wordprocessingGroup" xmlns:wpi="http://schemas.microsoft.com/office/word/2010/wordprocessingInk" xmlns:wne="http://schemas.microsoft.com/office/word/2006/wordml" xmlns:wps="http://schemas.microsoft.com/office/word/2010/wordprocessingShape" mc:Ignorable="w14 w15 w16se w16cid wp14">
   <w:abstractNum w:abstractNumId="0" w15:restartNumberingAfterBreak="0">
     <w:nsid w:val="14F773C6"/>
     <w:multiLevelType w:val="hybridMultilevel"/>
@@ -2303,6 +2317,92 @@
     </w:lvl>
   </w:abstractNum>
   <w:abstractNum w:abstractNumId="3" w15:restartNumberingAfterBreak="0">
+    <w:nsid w:val="437638B2"/>
+    <w:multiLevelType w:val="hybridMultilevel"/>
+    <w:tmpl w:val="05B07A9A"/>
+    <w:lvl w:ilvl="0" w:tplc="0C0A000F">
+      <w:start w:val="1"/>
+      <w:numFmt w:val="decimal"/>
+      <w:lvlText w:val="%1."/>
+      <w:lvlJc w:val="left"/>
+      <w:pPr>
+        <w:ind w:left="720" w:hanging="360"/>
+      </w:pPr>
+    </w:lvl>
+    <w:lvl w:ilvl="1" w:tplc="0C0A0019" w:tentative="1">
+      <w:start w:val="1"/>
+      <w:numFmt w:val="lowerLetter"/>
+      <w:lvlText w:val="%2."/>
+      <w:lvlJc w:val="left"/>
+      <w:pPr>
+        <w:ind w:left="1440" w:hanging="360"/>
+      </w:pPr>
+    </w:lvl>
+    <w:lvl w:ilvl="2" w:tplc="0C0A001B" w:tentative="1">
+      <w:start w:val="1"/>
+      <w:numFmt w:val="lowerRoman"/>
+      <w:lvlText w:val="%3."/>
+      <w:lvlJc w:val="right"/>
+      <w:pPr>
+        <w:ind w:left="2160" w:hanging="180"/>
+      </w:pPr>
+    </w:lvl>
+    <w:lvl w:ilvl="3" w:tplc="0C0A000F" w:tentative="1">
+      <w:start w:val="1"/>
+      <w:numFmt w:val="decimal"/>
+      <w:lvlText w:val="%4."/>
+      <w:lvlJc w:val="left"/>
+      <w:pPr>
+        <w:ind w:left="2880" w:hanging="360"/>
+      </w:pPr>
+    </w:lvl>
+    <w:lvl w:ilvl="4" w:tplc="0C0A0019" w:tentative="1">
+      <w:start w:val="1"/>
+      <w:numFmt w:val="lowerLetter"/>
+      <w:lvlText w:val="%5."/>
+      <w:lvlJc w:val="left"/>
+      <w:pPr>
+        <w:ind w:left="3600" w:hanging="360"/>
+      </w:pPr>
+    </w:lvl>
+    <w:lvl w:ilvl="5" w:tplc="0C0A001B" w:tentative="1">
+      <w:start w:val="1"/>
+      <w:numFmt w:val="lowerRoman"/>
+      <w:lvlText w:val="%6."/>
+      <w:lvlJc w:val="right"/>
+      <w:pPr>
+        <w:ind w:left="4320" w:hanging="180"/>
+      </w:pPr>
+    </w:lvl>
+    <w:lvl w:ilvl="6" w:tplc="0C0A000F" w:tentative="1">
+      <w:start w:val="1"/>
+      <w:numFmt w:val="decimal"/>
+      <w:lvlText w:val="%7."/>
+      <w:lvlJc w:val="left"/>
+      <w:pPr>
+        <w:ind w:left="5040" w:hanging="360"/>
+      </w:pPr>
+    </w:lvl>
+    <w:lvl w:ilvl="7" w:tplc="0C0A0019" w:tentative="1">
+      <w:start w:val="1"/>
+      <w:numFmt w:val="lowerLetter"/>
+      <w:lvlText w:val="%8."/>
+      <w:lvlJc w:val="left"/>
+      <w:pPr>
+        <w:ind w:left="5760" w:hanging="360"/>
+      </w:pPr>
+    </w:lvl>
+    <w:lvl w:ilvl="8" w:tplc="0C0A001B" w:tentative="1">
+      <w:start w:val="1"/>
+      <w:numFmt w:val="lowerRoman"/>
+      <w:lvlText w:val="%9."/>
+      <w:lvlJc w:val="right"/>
+      <w:pPr>
+        <w:ind w:left="6480" w:hanging="180"/>
+      </w:pPr>
+    </w:lvl>
+  </w:abstractNum>
+  <w:abstractNum w:abstractNumId="4" w15:restartNumberingAfterBreak="0">
     <w:nsid w:val="459C2285"/>
     <w:multiLevelType w:val="hybridMultilevel"/>
     <w:tmpl w:val="DD78CB0C"/>
@@ -2388,7 +2488,96 @@
       </w:pPr>
     </w:lvl>
   </w:abstractNum>
-  <w:abstractNum w:abstractNumId="4" w15:restartNumberingAfterBreak="0">
+  <w:abstractNum w:abstractNumId="5" w15:restartNumberingAfterBreak="0">
+    <w:nsid w:val="4F8E500F"/>
+    <w:multiLevelType w:val="hybridMultilevel"/>
+    <w:tmpl w:val="DB84002A"/>
+    <w:lvl w:ilvl="0" w:tplc="0C0A000F">
+      <w:start w:val="1"/>
+      <w:numFmt w:val="decimal"/>
+      <w:lvlText w:val="%1."/>
+      <w:lvlJc w:val="left"/>
+      <w:pPr>
+        <w:ind w:left="720" w:hanging="360"/>
+      </w:pPr>
+      <w:rPr>
+        <w:rFonts w:hint="default"/>
+      </w:rPr>
+    </w:lvl>
+    <w:lvl w:ilvl="1" w:tplc="0C0A0019">
+      <w:start w:val="1"/>
+      <w:numFmt w:val="lowerLetter"/>
+      <w:lvlText w:val="%2."/>
+      <w:lvlJc w:val="left"/>
+      <w:pPr>
+        <w:ind w:left="1440" w:hanging="360"/>
+      </w:pPr>
+    </w:lvl>
+    <w:lvl w:ilvl="2" w:tplc="0C0A001B">
+      <w:start w:val="1"/>
+      <w:numFmt w:val="lowerRoman"/>
+      <w:lvlText w:val="%3."/>
+      <w:lvlJc w:val="right"/>
+      <w:pPr>
+        <w:ind w:left="2160" w:hanging="180"/>
+      </w:pPr>
+    </w:lvl>
+    <w:lvl w:ilvl="3" w:tplc="0C0A000F" w:tentative="1">
+      <w:start w:val="1"/>
+      <w:numFmt w:val="decimal"/>
+      <w:lvlText w:val="%4."/>
+      <w:lvlJc w:val="left"/>
+      <w:pPr>
+        <w:ind w:left="2880" w:hanging="360"/>
+      </w:pPr>
+    </w:lvl>
+    <w:lvl w:ilvl="4" w:tplc="0C0A0019" w:tentative="1">
+      <w:start w:val="1"/>
+      <w:numFmt w:val="lowerLetter"/>
+      <w:lvlText w:val="%5."/>
+      <w:lvlJc w:val="left"/>
+      <w:pPr>
+        <w:ind w:left="3600" w:hanging="360"/>
+      </w:pPr>
+    </w:lvl>
+    <w:lvl w:ilvl="5" w:tplc="0C0A001B" w:tentative="1">
+      <w:start w:val="1"/>
+      <w:numFmt w:val="lowerRoman"/>
+      <w:lvlText w:val="%6."/>
+      <w:lvlJc w:val="right"/>
+      <w:pPr>
+        <w:ind w:left="4320" w:hanging="180"/>
+      </w:pPr>
+    </w:lvl>
+    <w:lvl w:ilvl="6" w:tplc="0C0A000F" w:tentative="1">
+      <w:start w:val="1"/>
+      <w:numFmt w:val="decimal"/>
+      <w:lvlText w:val="%7."/>
+      <w:lvlJc w:val="left"/>
+      <w:pPr>
+        <w:ind w:left="5040" w:hanging="360"/>
+      </w:pPr>
+    </w:lvl>
+    <w:lvl w:ilvl="7" w:tplc="0C0A0019" w:tentative="1">
+      <w:start w:val="1"/>
+      <w:numFmt w:val="lowerLetter"/>
+      <w:lvlText w:val="%8."/>
+      <w:lvlJc w:val="left"/>
+      <w:pPr>
+        <w:ind w:left="5760" w:hanging="360"/>
+      </w:pPr>
+    </w:lvl>
+    <w:lvl w:ilvl="8" w:tplc="0C0A001B" w:tentative="1">
+      <w:start w:val="1"/>
+      <w:numFmt w:val="lowerRoman"/>
+      <w:lvlText w:val="%9."/>
+      <w:lvlJc w:val="right"/>
+      <w:pPr>
+        <w:ind w:left="6480" w:hanging="180"/>
+      </w:pPr>
+    </w:lvl>
+  </w:abstractNum>
+  <w:abstractNum w:abstractNumId="6" w15:restartNumberingAfterBreak="0">
     <w:nsid w:val="72853242"/>
     <w:multiLevelType w:val="hybridMultilevel"/>
     <w:tmpl w:val="7036305C"/>
@@ -2478,22 +2667,28 @@
     <w:abstractNumId w:val="0"/>
   </w:num>
   <w:num w:numId="2">
-    <w:abstractNumId w:val="3"/>
+    <w:abstractNumId w:val="4"/>
   </w:num>
   <w:num w:numId="3">
     <w:abstractNumId w:val="1"/>
   </w:num>
   <w:num w:numId="4">
-    <w:abstractNumId w:val="4"/>
+    <w:abstractNumId w:val="6"/>
   </w:num>
   <w:num w:numId="5">
     <w:abstractNumId w:val="2"/>
+  </w:num>
+  <w:num w:numId="6">
+    <w:abstractNumId w:val="5"/>
+  </w:num>
+  <w:num w:numId="7">
+    <w:abstractNumId w:val="3"/>
   </w:num>
 </w:numbering>
 </file>
 
 <file path=word/styles.xml><?xml version="1.0" encoding="utf-8"?>
-<w:styles xmlns:mc="http://schemas.openxmlformats.org/markup-compatibility/2006" xmlns:r="http://schemas.openxmlformats.org/officeDocument/2006/relationships" xmlns:w="http://schemas.openxmlformats.org/wordprocessingml/2006/main" xmlns:w14="http://schemas.microsoft.com/office/word/2010/wordml" xmlns:w15="http://schemas.microsoft.com/office/word/2012/wordml" xmlns:w16se="http://schemas.microsoft.com/office/word/2015/wordml/symex" mc:Ignorable="w14 w15 w16se">
+<w:styles xmlns:mc="http://schemas.openxmlformats.org/markup-compatibility/2006" xmlns:r="http://schemas.openxmlformats.org/officeDocument/2006/relationships" xmlns:w="http://schemas.openxmlformats.org/wordprocessingml/2006/main" xmlns:w14="http://schemas.microsoft.com/office/word/2010/wordml" xmlns:w15="http://schemas.microsoft.com/office/word/2012/wordml" xmlns:w16cid="http://schemas.microsoft.com/office/word/2016/wordml/cid" xmlns:w16se="http://schemas.microsoft.com/office/word/2015/wordml/symex" mc:Ignorable="w14 w15 w16se w16cid">
   <w:docDefaults>
     <w:rPrDefault>
       <w:rPr>
@@ -2509,7 +2704,7 @@
       </w:pPr>
     </w:pPrDefault>
   </w:docDefaults>
-  <w:latentStyles w:defLockedState="0" w:defUIPriority="99" w:defSemiHidden="0" w:defUnhideWhenUsed="0" w:defQFormat="0" w:count="371">
+  <w:latentStyles w:defLockedState="0" w:defUIPriority="99" w:defSemiHidden="0" w:defUnhideWhenUsed="0" w:defQFormat="0" w:count="377">
     <w:lsdException w:name="Normal" w:uiPriority="0" w:qFormat="1"/>
     <w:lsdException w:name="heading 1" w:uiPriority="9" w:qFormat="1"/>
     <w:lsdException w:name="heading 2" w:semiHidden="1" w:uiPriority="9" w:unhideWhenUsed="1" w:qFormat="1"/>
@@ -2657,11 +2852,8 @@
     <w:lsdException w:name="Table 3D effects 3" w:semiHidden="1" w:unhideWhenUsed="1"/>
     <w:lsdException w:name="Table Contemporary" w:semiHidden="1" w:unhideWhenUsed="1"/>
     <w:lsdException w:name="Table Elegant" w:semiHidden="1" w:unhideWhenUsed="1"/>
-    <w:lsdException w:name="Table Professional" w:semiHidden="1" w:unhideWhenUsed="1"/>
     <w:lsdException w:name="Table Subtle 1" w:semiHidden="1" w:unhideWhenUsed="1"/>
     <w:lsdException w:name="Table Subtle 2" w:semiHidden="1" w:unhideWhenUsed="1"/>
-    <w:lsdException w:name="Table Web 1" w:semiHidden="1" w:unhideWhenUsed="1"/>
-    <w:lsdException w:name="Table Web 2" w:semiHidden="1" w:unhideWhenUsed="1"/>
     <w:lsdException w:name="Table Web 3" w:semiHidden="1" w:unhideWhenUsed="1"/>
     <w:lsdException w:name="Balloon Text" w:semiHidden="1" w:unhideWhenUsed="1"/>
     <w:lsdException w:name="Table Grid" w:uiPriority="39"/>
@@ -2881,6 +3073,12 @@
     <w:lsdException w:name="List Table 5 Dark Accent 6" w:uiPriority="50"/>
     <w:lsdException w:name="List Table 6 Colorful Accent 6" w:uiPriority="51"/>
     <w:lsdException w:name="List Table 7 Colorful Accent 6" w:uiPriority="52"/>
+    <w:lsdException w:name="Mention" w:semiHidden="1" w:unhideWhenUsed="1"/>
+    <w:lsdException w:name="Smart Hyperlink" w:semiHidden="1" w:unhideWhenUsed="1"/>
+    <w:lsdException w:name="Hashtag" w:semiHidden="1" w:unhideWhenUsed="1"/>
+    <w:lsdException w:name="Unresolved Mention" w:semiHidden="1" w:unhideWhenUsed="1"/>
+    <w:lsdException w:name="Smart Link" w:semiHidden="1" w:unhideWhenUsed="1"/>
+    <w:lsdException w:name="Smart Link Error" w:semiHidden="1" w:unhideWhenUsed="1"/>
   </w:latentStyles>
   <w:style w:type="paragraph" w:default="1" w:styleId="Normal">
     <w:name w:val="Normal"/>
@@ -3242,7 +3440,7 @@
 </file>
 
 <file path=customXml/itemProps1.xml><?xml version="1.0" encoding="utf-8"?>
-<ds:datastoreItem xmlns:ds="http://schemas.openxmlformats.org/officeDocument/2006/customXml" ds:itemID="{5283EDC7-122C-4DC0-95A8-5A45CAE2903C}">
+<ds:datastoreItem xmlns:ds="http://schemas.openxmlformats.org/officeDocument/2006/customXml" ds:itemID="{0CE15D8A-DB1D-4E43-9CB6-0CDE14A2A944}">
   <ds:schemaRefs>
     <ds:schemaRef ds:uri="http://schemas.openxmlformats.org/officeDocument/2006/bibliography"/>
   </ds:schemaRefs>

</xml_diff>